<commit_message>
Added the progress log.
</commit_message>
<xml_diff>
--- a/documents/intern Summery.docx
+++ b/documents/intern Summery.docx
@@ -1,6 +1,6 @@
 
 <file path=word/document.xml><?xml version="1.0" encoding="utf-8"?>
-<w:document xmlns:ve="http://schemas.openxmlformats.org/markup-compatibility/2006" xmlns:o="urn:schemas-microsoft-com:office:office" xmlns:r="http://schemas.openxmlformats.org/officeDocument/2006/relationships" xmlns:m="http://schemas.openxmlformats.org/officeDocument/2006/math" xmlns:v="urn:schemas-microsoft-com:vml" xmlns:wp="http://schemas.openxmlformats.org/drawingml/2006/wordprocessingDrawing" xmlns:w10="urn:schemas-microsoft-com:office:word" xmlns:w="http://schemas.openxmlformats.org/wordprocessingml/2006/main" xmlns:wne="http://schemas.microsoft.com/office/word/2006/wordml">
+<w:document xmlns:wpc="http://schemas.microsoft.com/office/word/2010/wordprocessingCanvas" xmlns:cx="http://schemas.microsoft.com/office/drawing/2014/chartex" xmlns:cx1="http://schemas.microsoft.com/office/drawing/2015/9/8/chartex" xmlns:cx2="http://schemas.microsoft.com/office/drawing/2015/10/21/chartex" xmlns:cx3="http://schemas.microsoft.com/office/drawing/2016/5/9/chartex" xmlns:cx4="http://schemas.microsoft.com/office/drawing/2016/5/10/chartex" xmlns:cx5="http://schemas.microsoft.com/office/drawing/2016/5/11/chartex" xmlns:cx6="http://schemas.microsoft.com/office/drawing/2016/5/12/chartex" xmlns:cx7="http://schemas.microsoft.com/office/drawing/2016/5/13/chartex" xmlns:cx8="http://schemas.microsoft.com/office/drawing/2016/5/14/chartex" xmlns:mc="http://schemas.openxmlformats.org/markup-compatibility/2006" xmlns:aink="http://schemas.microsoft.com/office/drawing/2016/ink" xmlns:am3d="http://schemas.microsoft.com/office/drawing/2017/model3d" xmlns:o="urn:schemas-microsoft-com:office:office" xmlns:r="http://schemas.openxmlformats.org/officeDocument/2006/relationships" xmlns:m="http://schemas.openxmlformats.org/officeDocument/2006/math" xmlns:v="urn:schemas-microsoft-com:vml" xmlns:wp14="http://schemas.microsoft.com/office/word/2010/wordprocessingDrawing" xmlns:wp="http://schemas.openxmlformats.org/drawingml/2006/wordprocessingDrawing" xmlns:w10="urn:schemas-microsoft-com:office:word" xmlns:w="http://schemas.openxmlformats.org/wordprocessingml/2006/main" xmlns:w14="http://schemas.microsoft.com/office/word/2010/wordml" xmlns:w15="http://schemas.microsoft.com/office/word/2012/wordml" xmlns:w16cex="http://schemas.microsoft.com/office/word/2018/wordml/cex" xmlns:w16cid="http://schemas.microsoft.com/office/word/2016/wordml/cid" xmlns:w16="http://schemas.microsoft.com/office/word/2018/wordml" xmlns:w16se="http://schemas.microsoft.com/office/word/2015/wordml/symex" xmlns:wpg="http://schemas.microsoft.com/office/word/2010/wordprocessingGroup" xmlns:wpi="http://schemas.microsoft.com/office/word/2010/wordprocessingInk" xmlns:wne="http://schemas.microsoft.com/office/word/2006/wordml" xmlns:wps="http://schemas.microsoft.com/office/word/2010/wordprocessingShape" mc:Ignorable="w14 w15 w16se w16cid w16 w16cex wp14">
   <w:body>
     <w:p>
       <w:pPr>
@@ -37,8 +37,17 @@
           <w:rFonts w:cstheme="minorHAnsi"/>
           <w:sz w:val="22"/>
         </w:rPr>
-        <w:t>Edit by LiuYuancheng</w:t>
-      </w:r>
+        <w:t xml:space="preserve">Edit by </w:t>
+      </w:r>
+      <w:proofErr w:type="spellStart"/>
+      <w:r>
+        <w:rPr>
+          <w:rFonts w:cstheme="minorHAnsi"/>
+          <w:sz w:val="22"/>
+        </w:rPr>
+        <w:t>LiuYuancheng</w:t>
+      </w:r>
+      <w:proofErr w:type="spellEnd"/>
     </w:p>
     <w:p>
       <w:pPr>
@@ -293,10 +302,10 @@
     </w:p>
     <w:tbl>
       <w:tblPr>
-        <w:tblStyle w:val="3-1"/>
+        <w:tblStyle w:val="MediumGrid3-Accent1"/>
         <w:tblW w:w="0" w:type="auto"/>
         <w:tblInd w:w="108" w:type="dxa"/>
-        <w:tblLook w:val="04A0"/>
+        <w:tblLook w:val="04A0" w:firstRow="1" w:lastRow="0" w:firstColumn="1" w:lastColumn="0" w:noHBand="0" w:noVBand="1"/>
       </w:tblPr>
       <w:tblGrid>
         <w:gridCol w:w="494"/>
@@ -305,11 +314,11 @@
       </w:tblGrid>
       <w:tr>
         <w:trPr>
-          <w:cnfStyle w:val="100000000000"/>
+          <w:cnfStyle w:val="100000000000" w:firstRow="1" w:lastRow="0" w:firstColumn="0" w:lastColumn="0" w:oddVBand="0" w:evenVBand="0" w:oddHBand="0" w:evenHBand="0" w:firstRowFirstColumn="0" w:firstRowLastColumn="0" w:lastRowFirstColumn="0" w:lastRowLastColumn="0"/>
         </w:trPr>
         <w:tc>
           <w:tcPr>
-            <w:cnfStyle w:val="001000000000"/>
+            <w:cnfStyle w:val="001000000000" w:firstRow="0" w:lastRow="0" w:firstColumn="1" w:lastColumn="0" w:oddVBand="0" w:evenVBand="0" w:oddHBand="0" w:evenHBand="0" w:firstRowFirstColumn="0" w:firstRowLastColumn="0" w:lastRowFirstColumn="0" w:lastRowLastColumn="0"/>
             <w:tcW w:w="494" w:type="dxa"/>
           </w:tcPr>
           <w:p>
@@ -320,6 +329,7 @@
                 <w:sz w:val="22"/>
               </w:rPr>
             </w:pPr>
+            <w:proofErr w:type="spellStart"/>
             <w:r>
               <w:rPr>
                 <w:rFonts w:cstheme="minorHAnsi"/>
@@ -336,6 +346,7 @@
               </w:rPr>
               <w:t>dx</w:t>
             </w:r>
+            <w:proofErr w:type="spellEnd"/>
           </w:p>
         </w:tc>
         <w:tc>
@@ -344,7 +355,7 @@
           </w:tcPr>
           <w:p>
             <w:pPr>
-              <w:cnfStyle w:val="100000000000"/>
+              <w:cnfStyle w:val="100000000000" w:firstRow="1" w:lastRow="0" w:firstColumn="0" w:lastColumn="0" w:oddVBand="0" w:evenVBand="0" w:oddHBand="0" w:evenHBand="0" w:firstRowFirstColumn="0" w:firstRowLastColumn="0" w:lastRowFirstColumn="0" w:lastRowLastColumn="0"/>
               <w:rPr>
                 <w:rFonts w:cstheme="minorHAnsi"/>
                 <w:color w:val="24292E"/>
@@ -375,7 +386,7 @@
           </w:tcPr>
           <w:p>
             <w:pPr>
-              <w:cnfStyle w:val="100000000000"/>
+              <w:cnfStyle w:val="100000000000" w:firstRow="1" w:lastRow="0" w:firstColumn="0" w:lastColumn="0" w:oddVBand="0" w:evenVBand="0" w:oddHBand="0" w:evenHBand="0" w:firstRowFirstColumn="0" w:firstRowLastColumn="0" w:lastRowFirstColumn="0" w:lastRowLastColumn="0"/>
               <w:rPr>
                 <w:rFonts w:cstheme="minorHAnsi"/>
                 <w:color w:val="24292E"/>
@@ -411,11 +422,11 @@
       </w:tr>
       <w:tr>
         <w:trPr>
-          <w:cnfStyle w:val="000000100000"/>
+          <w:cnfStyle w:val="000000100000" w:firstRow="0" w:lastRow="0" w:firstColumn="0" w:lastColumn="0" w:oddVBand="0" w:evenVBand="0" w:oddHBand="1" w:evenHBand="0" w:firstRowFirstColumn="0" w:firstRowLastColumn="0" w:lastRowFirstColumn="0" w:lastRowLastColumn="0"/>
         </w:trPr>
         <w:tc>
           <w:tcPr>
-            <w:cnfStyle w:val="001000000000"/>
+            <w:cnfStyle w:val="001000000000" w:firstRow="0" w:lastRow="0" w:firstColumn="1" w:lastColumn="0" w:oddVBand="0" w:evenVBand="0" w:oddHBand="0" w:evenHBand="0" w:firstRowFirstColumn="0" w:firstRowLastColumn="0" w:lastRowFirstColumn="0" w:lastRowLastColumn="0"/>
             <w:tcW w:w="494" w:type="dxa"/>
           </w:tcPr>
           <w:p>
@@ -443,7 +454,7 @@
           <w:p>
             <w:pPr>
               <w:jc w:val="left"/>
-              <w:cnfStyle w:val="000000100000"/>
+              <w:cnfStyle w:val="000000100000" w:firstRow="0" w:lastRow="0" w:firstColumn="0" w:lastColumn="0" w:oddVBand="0" w:evenVBand="0" w:oddHBand="1" w:evenHBand="0" w:firstRowFirstColumn="0" w:firstRowLastColumn="0" w:lastRowFirstColumn="0" w:lastRowLastColumn="0"/>
               <w:rPr>
                 <w:rFonts w:cstheme="minorHAnsi"/>
                 <w:color w:val="24292E"/>
@@ -482,7 +493,7 @@
           </w:tcPr>
           <w:p>
             <w:pPr>
-              <w:cnfStyle w:val="000000100000"/>
+              <w:cnfStyle w:val="000000100000" w:firstRow="0" w:lastRow="0" w:firstColumn="0" w:lastColumn="0" w:oddVBand="0" w:evenVBand="0" w:oddHBand="1" w:evenHBand="0" w:firstRowFirstColumn="0" w:firstRowLastColumn="0" w:lastRowFirstColumn="0" w:lastRowLastColumn="0"/>
               <w:rPr>
                 <w:rFonts w:cstheme="minorHAnsi"/>
                 <w:color w:val="24292E"/>
@@ -503,7 +514,7 @@
       <w:tr>
         <w:tc>
           <w:tcPr>
-            <w:cnfStyle w:val="001000000000"/>
+            <w:cnfStyle w:val="001000000000" w:firstRow="0" w:lastRow="0" w:firstColumn="1" w:lastColumn="0" w:oddVBand="0" w:evenVBand="0" w:oddHBand="0" w:evenHBand="0" w:firstRowFirstColumn="0" w:firstRowLastColumn="0" w:lastRowFirstColumn="0" w:lastRowLastColumn="0"/>
             <w:tcW w:w="494" w:type="dxa"/>
           </w:tcPr>
           <w:p>
@@ -531,7 +542,7 @@
           <w:p>
             <w:pPr>
               <w:jc w:val="left"/>
-              <w:cnfStyle w:val="000000000000"/>
+              <w:cnfStyle w:val="000000000000" w:firstRow="0" w:lastRow="0" w:firstColumn="0" w:lastColumn="0" w:oddVBand="0" w:evenVBand="0" w:oddHBand="0" w:evenHBand="0" w:firstRowFirstColumn="0" w:firstRowLastColumn="0" w:lastRowFirstColumn="0" w:lastRowLastColumn="0"/>
               <w:rPr>
                 <w:rFonts w:cstheme="minorHAnsi"/>
                 <w:color w:val="24292E"/>
@@ -594,7 +605,7 @@
           </w:tcPr>
           <w:p>
             <w:pPr>
-              <w:cnfStyle w:val="000000000000"/>
+              <w:cnfStyle w:val="000000000000" w:firstRow="0" w:lastRow="0" w:firstColumn="0" w:lastColumn="0" w:oddVBand="0" w:evenVBand="0" w:oddHBand="0" w:evenHBand="0" w:firstRowFirstColumn="0" w:firstRowLastColumn="0" w:lastRowFirstColumn="0" w:lastRowLastColumn="0"/>
               <w:rPr>
                 <w:rFonts w:cstheme="minorHAnsi"/>
                 <w:color w:val="24292E"/>
@@ -614,11 +625,11 @@
       </w:tr>
       <w:tr>
         <w:trPr>
-          <w:cnfStyle w:val="000000100000"/>
+          <w:cnfStyle w:val="000000100000" w:firstRow="0" w:lastRow="0" w:firstColumn="0" w:lastColumn="0" w:oddVBand="0" w:evenVBand="0" w:oddHBand="1" w:evenHBand="0" w:firstRowFirstColumn="0" w:firstRowLastColumn="0" w:lastRowFirstColumn="0" w:lastRowLastColumn="0"/>
         </w:trPr>
         <w:tc>
           <w:tcPr>
-            <w:cnfStyle w:val="001000000000"/>
+            <w:cnfStyle w:val="001000000000" w:firstRow="0" w:lastRow="0" w:firstColumn="1" w:lastColumn="0" w:oddVBand="0" w:evenVBand="0" w:oddHBand="0" w:evenHBand="0" w:firstRowFirstColumn="0" w:firstRowLastColumn="0" w:lastRowFirstColumn="0" w:lastRowLastColumn="0"/>
             <w:tcW w:w="494" w:type="dxa"/>
           </w:tcPr>
           <w:p>
@@ -646,7 +657,7 @@
           <w:p>
             <w:pPr>
               <w:jc w:val="left"/>
-              <w:cnfStyle w:val="000000100000"/>
+              <w:cnfStyle w:val="000000100000" w:firstRow="0" w:lastRow="0" w:firstColumn="0" w:lastColumn="0" w:oddVBand="0" w:evenVBand="0" w:oddHBand="1" w:evenHBand="0" w:firstRowFirstColumn="0" w:firstRowLastColumn="0" w:lastRowFirstColumn="0" w:lastRowLastColumn="0"/>
               <w:rPr>
                 <w:rFonts w:cstheme="minorHAnsi"/>
                 <w:color w:val="24292E"/>
@@ -685,7 +696,7 @@
           </w:tcPr>
           <w:p>
             <w:pPr>
-              <w:cnfStyle w:val="000000100000"/>
+              <w:cnfStyle w:val="000000100000" w:firstRow="0" w:lastRow="0" w:firstColumn="0" w:lastColumn="0" w:oddVBand="0" w:evenVBand="0" w:oddHBand="1" w:evenHBand="0" w:firstRowFirstColumn="0" w:firstRowLastColumn="0" w:lastRowFirstColumn="0" w:lastRowLastColumn="0"/>
               <w:rPr>
                 <w:rFonts w:cstheme="minorHAnsi"/>
                 <w:color w:val="24292E"/>
@@ -706,7 +717,7 @@
       <w:tr>
         <w:tc>
           <w:tcPr>
-            <w:cnfStyle w:val="001000000000"/>
+            <w:cnfStyle w:val="001000000000" w:firstRow="0" w:lastRow="0" w:firstColumn="1" w:lastColumn="0" w:oddVBand="0" w:evenVBand="0" w:oddHBand="0" w:evenHBand="0" w:firstRowFirstColumn="0" w:firstRowLastColumn="0" w:lastRowFirstColumn="0" w:lastRowLastColumn="0"/>
             <w:tcW w:w="494" w:type="dxa"/>
           </w:tcPr>
           <w:p>
@@ -734,7 +745,7 @@
           <w:p>
             <w:pPr>
               <w:jc w:val="left"/>
-              <w:cnfStyle w:val="000000000000"/>
+              <w:cnfStyle w:val="000000000000" w:firstRow="0" w:lastRow="0" w:firstColumn="0" w:lastColumn="0" w:oddVBand="0" w:evenVBand="0" w:oddHBand="0" w:evenHBand="0" w:firstRowFirstColumn="0" w:firstRowLastColumn="0" w:lastRowFirstColumn="0" w:lastRowLastColumn="0"/>
               <w:rPr>
                 <w:rFonts w:cstheme="minorHAnsi"/>
                 <w:color w:val="24292E"/>
@@ -757,7 +768,7 @@
           </w:tcPr>
           <w:p>
             <w:pPr>
-              <w:cnfStyle w:val="000000000000"/>
+              <w:cnfStyle w:val="000000000000" w:firstRow="0" w:lastRow="0" w:firstColumn="0" w:lastColumn="0" w:oddVBand="0" w:evenVBand="0" w:oddHBand="0" w:evenHBand="0" w:firstRowFirstColumn="0" w:firstRowLastColumn="0" w:lastRowFirstColumn="0" w:lastRowLastColumn="0"/>
               <w:rPr>
                 <w:rFonts w:cstheme="minorHAnsi"/>
                 <w:color w:val="24292E"/>
@@ -841,10 +852,10 @@
     </w:p>
     <w:tbl>
       <w:tblPr>
-        <w:tblStyle w:val="3-1"/>
+        <w:tblStyle w:val="MediumGrid3-Accent1"/>
         <w:tblW w:w="0" w:type="auto"/>
         <w:tblInd w:w="108" w:type="dxa"/>
-        <w:tblLook w:val="04A0"/>
+        <w:tblLook w:val="04A0" w:firstRow="1" w:lastRow="0" w:firstColumn="1" w:lastColumn="0" w:noHBand="0" w:noVBand="1"/>
       </w:tblPr>
       <w:tblGrid>
         <w:gridCol w:w="735"/>
@@ -853,11 +864,11 @@
       </w:tblGrid>
       <w:tr>
         <w:trPr>
-          <w:cnfStyle w:val="100000000000"/>
+          <w:cnfStyle w:val="100000000000" w:firstRow="1" w:lastRow="0" w:firstColumn="0" w:lastColumn="0" w:oddVBand="0" w:evenVBand="0" w:oddHBand="0" w:evenHBand="0" w:firstRowFirstColumn="0" w:firstRowLastColumn="0" w:lastRowFirstColumn="0" w:lastRowLastColumn="0"/>
         </w:trPr>
         <w:tc>
           <w:tcPr>
-            <w:cnfStyle w:val="001000000000"/>
+            <w:cnfStyle w:val="001000000000" w:firstRow="0" w:lastRow="0" w:firstColumn="1" w:lastColumn="0" w:oddVBand="0" w:evenVBand="0" w:oddHBand="0" w:evenHBand="0" w:firstRowFirstColumn="0" w:firstRowLastColumn="0" w:lastRowFirstColumn="0" w:lastRowLastColumn="0"/>
             <w:tcW w:w="735" w:type="dxa"/>
           </w:tcPr>
           <w:p>
@@ -884,7 +895,7 @@
           </w:tcPr>
           <w:p>
             <w:pPr>
-              <w:cnfStyle w:val="100000000000"/>
+              <w:cnfStyle w:val="100000000000" w:firstRow="1" w:lastRow="0" w:firstColumn="0" w:lastColumn="0" w:oddVBand="0" w:evenVBand="0" w:oddHBand="0" w:evenHBand="0" w:firstRowFirstColumn="0" w:firstRowLastColumn="0" w:lastRowFirstColumn="0" w:lastRowLastColumn="0"/>
               <w:rPr>
                 <w:rFonts w:cstheme="minorHAnsi"/>
                 <w:color w:val="auto"/>
@@ -923,20 +934,30 @@
           </w:tcPr>
           <w:p>
             <w:pPr>
-              <w:cnfStyle w:val="100000000000"/>
+              <w:cnfStyle w:val="100000000000" w:firstRow="1" w:lastRow="0" w:firstColumn="0" w:lastColumn="0" w:oddVBand="0" w:evenVBand="0" w:oddHBand="0" w:evenHBand="0" w:firstRowFirstColumn="0" w:firstRowLastColumn="0" w:lastRowFirstColumn="0" w:lastRowLastColumn="0"/>
               <w:rPr>
                 <w:rFonts w:cstheme="minorHAnsi"/>
                 <w:color w:val="auto"/>
                 <w:sz w:val="22"/>
               </w:rPr>
             </w:pPr>
+            <w:proofErr w:type="spellStart"/>
             <w:r>
               <w:rPr>
                 <w:rFonts w:cstheme="minorHAnsi"/>
                 <w:color w:val="auto"/>
                 <w:sz w:val="22"/>
               </w:rPr>
-              <w:t xml:space="preserve">ZhaoMing’s </w:t>
+              <w:t>ZhaoMing’s</w:t>
+            </w:r>
+            <w:proofErr w:type="spellEnd"/>
+            <w:r>
+              <w:rPr>
+                <w:rFonts w:cstheme="minorHAnsi"/>
+                <w:color w:val="auto"/>
+                <w:sz w:val="22"/>
+              </w:rPr>
+              <w:t xml:space="preserve"> </w:t>
             </w:r>
             <w:r>
               <w:rPr>
@@ -959,11 +980,11 @@
       </w:tr>
       <w:tr>
         <w:trPr>
-          <w:cnfStyle w:val="000000100000"/>
+          <w:cnfStyle w:val="000000100000" w:firstRow="0" w:lastRow="0" w:firstColumn="0" w:lastColumn="0" w:oddVBand="0" w:evenVBand="0" w:oddHBand="1" w:evenHBand="0" w:firstRowFirstColumn="0" w:firstRowLastColumn="0" w:lastRowFirstColumn="0" w:lastRowLastColumn="0"/>
         </w:trPr>
         <w:tc>
           <w:tcPr>
-            <w:cnfStyle w:val="001000000000"/>
+            <w:cnfStyle w:val="001000000000" w:firstRow="0" w:lastRow="0" w:firstColumn="1" w:lastColumn="0" w:oddVBand="0" w:evenVBand="0" w:oddHBand="0" w:evenHBand="0" w:firstRowFirstColumn="0" w:firstRowLastColumn="0" w:lastRowFirstColumn="0" w:lastRowLastColumn="0"/>
             <w:tcW w:w="735" w:type="dxa"/>
           </w:tcPr>
           <w:p>
@@ -991,7 +1012,7 @@
           <w:p>
             <w:pPr>
               <w:jc w:val="left"/>
-              <w:cnfStyle w:val="000000100000"/>
+              <w:cnfStyle w:val="000000100000" w:firstRow="0" w:lastRow="0" w:firstColumn="0" w:lastColumn="0" w:oddVBand="0" w:evenVBand="0" w:oddHBand="1" w:evenHBand="0" w:firstRowFirstColumn="0" w:firstRowLastColumn="0" w:lastRowFirstColumn="0" w:lastRowLastColumn="0"/>
               <w:rPr>
                 <w:rFonts w:cstheme="minorHAnsi"/>
                 <w:szCs w:val="21"/>
@@ -1027,7 +1048,7 @@
           <w:p>
             <w:pPr>
               <w:jc w:val="left"/>
-              <w:cnfStyle w:val="000000100000"/>
+              <w:cnfStyle w:val="000000100000" w:firstRow="0" w:lastRow="0" w:firstColumn="0" w:lastColumn="0" w:oddVBand="0" w:evenVBand="0" w:oddHBand="1" w:evenHBand="0" w:firstRowFirstColumn="0" w:firstRowLastColumn="0" w:lastRowFirstColumn="0" w:lastRowLastColumn="0"/>
               <w:rPr>
                 <w:rFonts w:cstheme="minorHAnsi"/>
                 <w:szCs w:val="21"/>
@@ -1118,7 +1139,7 @@
       <w:tr>
         <w:tc>
           <w:tcPr>
-            <w:cnfStyle w:val="001000000000"/>
+            <w:cnfStyle w:val="001000000000" w:firstRow="0" w:lastRow="0" w:firstColumn="1" w:lastColumn="0" w:oddVBand="0" w:evenVBand="0" w:oddHBand="0" w:evenHBand="0" w:firstRowFirstColumn="0" w:firstRowLastColumn="0" w:lastRowFirstColumn="0" w:lastRowLastColumn="0"/>
             <w:tcW w:w="735" w:type="dxa"/>
           </w:tcPr>
           <w:p>
@@ -1146,7 +1167,7 @@
           <w:p>
             <w:pPr>
               <w:jc w:val="left"/>
-              <w:cnfStyle w:val="000000000000"/>
+              <w:cnfStyle w:val="000000000000" w:firstRow="0" w:lastRow="0" w:firstColumn="0" w:lastColumn="0" w:oddVBand="0" w:evenVBand="0" w:oddHBand="0" w:evenHBand="0" w:firstRowFirstColumn="0" w:firstRowLastColumn="0" w:lastRowFirstColumn="0" w:lastRowLastColumn="0"/>
               <w:rPr>
                 <w:rFonts w:cstheme="minorHAnsi"/>
                 <w:szCs w:val="21"/>
@@ -1182,7 +1203,7 @@
           <w:p>
             <w:pPr>
               <w:jc w:val="left"/>
-              <w:cnfStyle w:val="000000000000"/>
+              <w:cnfStyle w:val="000000000000" w:firstRow="0" w:lastRow="0" w:firstColumn="0" w:lastColumn="0" w:oddVBand="0" w:evenVBand="0" w:oddHBand="0" w:evenHBand="0" w:firstRowFirstColumn="0" w:firstRowLastColumn="0" w:lastRowFirstColumn="0" w:lastRowLastColumn="0"/>
               <w:rPr>
                 <w:rFonts w:cstheme="minorHAnsi"/>
                 <w:szCs w:val="21"/>
@@ -1256,11 +1277,11 @@
       </w:tr>
       <w:tr>
         <w:trPr>
-          <w:cnfStyle w:val="000000100000"/>
+          <w:cnfStyle w:val="000000100000" w:firstRow="0" w:lastRow="0" w:firstColumn="0" w:lastColumn="0" w:oddVBand="0" w:evenVBand="0" w:oddHBand="1" w:evenHBand="0" w:firstRowFirstColumn="0" w:firstRowLastColumn="0" w:lastRowFirstColumn="0" w:lastRowLastColumn="0"/>
         </w:trPr>
         <w:tc>
           <w:tcPr>
-            <w:cnfStyle w:val="001000000000"/>
+            <w:cnfStyle w:val="001000000000" w:firstRow="0" w:lastRow="0" w:firstColumn="1" w:lastColumn="0" w:oddVBand="0" w:evenVBand="0" w:oddHBand="0" w:evenHBand="0" w:firstRowFirstColumn="0" w:firstRowLastColumn="0" w:lastRowFirstColumn="0" w:lastRowLastColumn="0"/>
             <w:tcW w:w="735" w:type="dxa"/>
           </w:tcPr>
           <w:p>
@@ -1288,7 +1309,7 @@
           <w:p>
             <w:pPr>
               <w:jc w:val="left"/>
-              <w:cnfStyle w:val="000000100000"/>
+              <w:cnfStyle w:val="000000100000" w:firstRow="0" w:lastRow="0" w:firstColumn="0" w:lastColumn="0" w:oddVBand="0" w:evenVBand="0" w:oddHBand="1" w:evenHBand="0" w:firstRowFirstColumn="0" w:firstRowLastColumn="0" w:lastRowFirstColumn="0" w:lastRowLastColumn="0"/>
               <w:rPr>
                 <w:rFonts w:cstheme="minorHAnsi"/>
                 <w:szCs w:val="21"/>
@@ -1310,7 +1331,7 @@
           <w:p>
             <w:pPr>
               <w:jc w:val="left"/>
-              <w:cnfStyle w:val="000000100000"/>
+              <w:cnfStyle w:val="000000100000" w:firstRow="0" w:lastRow="0" w:firstColumn="0" w:lastColumn="0" w:oddVBand="0" w:evenVBand="0" w:oddHBand="1" w:evenHBand="0" w:firstRowFirstColumn="0" w:firstRowLastColumn="0" w:lastRowFirstColumn="0" w:lastRowLastColumn="0"/>
               <w:rPr>
                 <w:rFonts w:cstheme="minorHAnsi"/>
                 <w:szCs w:val="21"/>
@@ -1351,7 +1372,7 @@
       <w:tr>
         <w:tc>
           <w:tcPr>
-            <w:cnfStyle w:val="001000000000"/>
+            <w:cnfStyle w:val="001000000000" w:firstRow="0" w:lastRow="0" w:firstColumn="1" w:lastColumn="0" w:oddVBand="0" w:evenVBand="0" w:oddHBand="0" w:evenHBand="0" w:firstRowFirstColumn="0" w:firstRowLastColumn="0" w:lastRowFirstColumn="0" w:lastRowLastColumn="0"/>
             <w:tcW w:w="735" w:type="dxa"/>
           </w:tcPr>
           <w:p>
@@ -1380,7 +1401,7 @@
           <w:p>
             <w:pPr>
               <w:jc w:val="left"/>
-              <w:cnfStyle w:val="000000000000"/>
+              <w:cnfStyle w:val="000000000000" w:firstRow="0" w:lastRow="0" w:firstColumn="0" w:lastColumn="0" w:oddVBand="0" w:evenVBand="0" w:oddHBand="0" w:evenHBand="0" w:firstRowFirstColumn="0" w:firstRowLastColumn="0" w:lastRowFirstColumn="0" w:lastRowLastColumn="0"/>
               <w:rPr>
                 <w:rFonts w:cstheme="minorHAnsi"/>
                 <w:szCs w:val="21"/>
@@ -1402,7 +1423,7 @@
           <w:p>
             <w:pPr>
               <w:jc w:val="left"/>
-              <w:cnfStyle w:val="000000000000"/>
+              <w:cnfStyle w:val="000000000000" w:firstRow="0" w:lastRow="0" w:firstColumn="0" w:lastColumn="0" w:oddVBand="0" w:evenVBand="0" w:oddHBand="0" w:evenHBand="0" w:firstRowFirstColumn="0" w:firstRowLastColumn="0" w:lastRowFirstColumn="0" w:lastRowLastColumn="0"/>
               <w:rPr>
                 <w:rFonts w:cstheme="minorHAnsi"/>
                 <w:szCs w:val="21"/>
@@ -1435,11 +1456,11 @@
       </w:tr>
       <w:tr>
         <w:trPr>
-          <w:cnfStyle w:val="000000100000"/>
+          <w:cnfStyle w:val="000000100000" w:firstRow="0" w:lastRow="0" w:firstColumn="0" w:lastColumn="0" w:oddVBand="0" w:evenVBand="0" w:oddHBand="1" w:evenHBand="0" w:firstRowFirstColumn="0" w:firstRowLastColumn="0" w:lastRowFirstColumn="0" w:lastRowLastColumn="0"/>
         </w:trPr>
         <w:tc>
           <w:tcPr>
-            <w:cnfStyle w:val="001000000000"/>
+            <w:cnfStyle w:val="001000000000" w:firstRow="0" w:lastRow="0" w:firstColumn="1" w:lastColumn="0" w:oddVBand="0" w:evenVBand="0" w:oddHBand="0" w:evenHBand="0" w:firstRowFirstColumn="0" w:firstRowLastColumn="0" w:lastRowFirstColumn="0" w:lastRowLastColumn="0"/>
             <w:tcW w:w="735" w:type="dxa"/>
           </w:tcPr>
           <w:p>
@@ -1468,7 +1489,7 @@
           <w:p>
             <w:pPr>
               <w:jc w:val="left"/>
-              <w:cnfStyle w:val="000000100000"/>
+              <w:cnfStyle w:val="000000100000" w:firstRow="0" w:lastRow="0" w:firstColumn="0" w:lastColumn="0" w:oddVBand="0" w:evenVBand="0" w:oddHBand="1" w:evenHBand="0" w:firstRowFirstColumn="0" w:firstRowLastColumn="0" w:lastRowFirstColumn="0" w:lastRowLastColumn="0"/>
               <w:rPr>
                 <w:rFonts w:cstheme="minorHAnsi"/>
                 <w:szCs w:val="21"/>
@@ -1483,7 +1504,7 @@
           <w:p>
             <w:pPr>
               <w:jc w:val="left"/>
-              <w:cnfStyle w:val="000000100000"/>
+              <w:cnfStyle w:val="000000100000" w:firstRow="0" w:lastRow="0" w:firstColumn="0" w:lastColumn="0" w:oddVBand="0" w:evenVBand="0" w:oddHBand="1" w:evenHBand="0" w:firstRowFirstColumn="0" w:firstRowLastColumn="0" w:lastRowFirstColumn="0" w:lastRowLastColumn="0"/>
               <w:rPr>
                 <w:rFonts w:cstheme="minorHAnsi"/>
                 <w:szCs w:val="21"/>
@@ -1552,7 +1573,7 @@
       <w:tr>
         <w:tc>
           <w:tcPr>
-            <w:cnfStyle w:val="001000000000"/>
+            <w:cnfStyle w:val="001000000000" w:firstRow="0" w:lastRow="0" w:firstColumn="1" w:lastColumn="0" w:oddVBand="0" w:evenVBand="0" w:oddHBand="0" w:evenHBand="0" w:firstRowFirstColumn="0" w:firstRowLastColumn="0" w:lastRowFirstColumn="0" w:lastRowLastColumn="0"/>
             <w:tcW w:w="735" w:type="dxa"/>
           </w:tcPr>
           <w:p>
@@ -1581,7 +1602,7 @@
           <w:p>
             <w:pPr>
               <w:jc w:val="left"/>
-              <w:cnfStyle w:val="000000000000"/>
+              <w:cnfStyle w:val="000000000000" w:firstRow="0" w:lastRow="0" w:firstColumn="0" w:lastColumn="0" w:oddVBand="0" w:evenVBand="0" w:oddHBand="0" w:evenHBand="0" w:firstRowFirstColumn="0" w:firstRowLastColumn="0" w:lastRowFirstColumn="0" w:lastRowLastColumn="0"/>
               <w:rPr>
                 <w:rFonts w:cstheme="minorHAnsi"/>
                 <w:szCs w:val="21"/>
@@ -1596,7 +1617,7 @@
           <w:p>
             <w:pPr>
               <w:jc w:val="left"/>
-              <w:cnfStyle w:val="000000000000"/>
+              <w:cnfStyle w:val="000000000000" w:firstRow="0" w:lastRow="0" w:firstColumn="0" w:lastColumn="0" w:oddVBand="0" w:evenVBand="0" w:oddHBand="0" w:evenHBand="0" w:firstRowFirstColumn="0" w:firstRowLastColumn="0" w:lastRowFirstColumn="0" w:lastRowLastColumn="0"/>
               <w:rPr>
                 <w:rFonts w:cstheme="minorHAnsi"/>
                 <w:szCs w:val="21"/>
@@ -1621,7 +1642,23 @@
                 <w:rFonts w:cstheme="minorHAnsi"/>
                 <w:szCs w:val="21"/>
               </w:rPr>
-              <w:t xml:space="preserve">data update function and the map control panel by using socketIO lib. Added the dummy data source provider </w:t>
+              <w:t xml:space="preserve">data update function and the map control panel by using </w:t>
+            </w:r>
+            <w:proofErr w:type="spellStart"/>
+            <w:r>
+              <w:rPr>
+                <w:rFonts w:cstheme="minorHAnsi"/>
+                <w:szCs w:val="21"/>
+              </w:rPr>
+              <w:t>socketIO</w:t>
+            </w:r>
+            <w:proofErr w:type="spellEnd"/>
+            <w:r>
+              <w:rPr>
+                <w:rFonts w:cstheme="minorHAnsi"/>
+                <w:szCs w:val="21"/>
+              </w:rPr>
+              <w:t xml:space="preserve"> lib. Added the dummy data source provider </w:t>
             </w:r>
             <w:r>
               <w:rPr>
@@ -1644,11 +1681,11 @@
       </w:tr>
       <w:tr>
         <w:trPr>
-          <w:cnfStyle w:val="000000100000"/>
+          <w:cnfStyle w:val="000000100000" w:firstRow="0" w:lastRow="0" w:firstColumn="0" w:lastColumn="0" w:oddVBand="0" w:evenVBand="0" w:oddHBand="1" w:evenHBand="0" w:firstRowFirstColumn="0" w:firstRowLastColumn="0" w:lastRowFirstColumn="0" w:lastRowLastColumn="0"/>
         </w:trPr>
         <w:tc>
           <w:tcPr>
-            <w:cnfStyle w:val="001000000000"/>
+            <w:cnfStyle w:val="001000000000" w:firstRow="0" w:lastRow="0" w:firstColumn="1" w:lastColumn="0" w:oddVBand="0" w:evenVBand="0" w:oddHBand="0" w:evenHBand="0" w:firstRowFirstColumn="0" w:firstRowLastColumn="0" w:lastRowFirstColumn="0" w:lastRowLastColumn="0"/>
             <w:tcW w:w="735" w:type="dxa"/>
           </w:tcPr>
           <w:p>
@@ -1678,7 +1715,7 @@
           <w:p>
             <w:pPr>
               <w:jc w:val="left"/>
-              <w:cnfStyle w:val="000000100000"/>
+              <w:cnfStyle w:val="000000100000" w:firstRow="0" w:lastRow="0" w:firstColumn="0" w:lastColumn="0" w:oddVBand="0" w:evenVBand="0" w:oddHBand="1" w:evenHBand="0" w:firstRowFirstColumn="0" w:firstRowLastColumn="0" w:lastRowFirstColumn="0" w:lastRowLastColumn="0"/>
               <w:rPr>
                 <w:rFonts w:cstheme="minorHAnsi"/>
                 <w:szCs w:val="21"/>
@@ -1693,7 +1730,7 @@
           <w:p>
             <w:pPr>
               <w:jc w:val="left"/>
-              <w:cnfStyle w:val="000000100000"/>
+              <w:cnfStyle w:val="000000100000" w:firstRow="0" w:lastRow="0" w:firstColumn="0" w:lastColumn="0" w:oddVBand="0" w:evenVBand="0" w:oddHBand="1" w:evenHBand="0" w:firstRowFirstColumn="0" w:firstRowLastColumn="0" w:lastRowFirstColumn="0" w:lastRowLastColumn="0"/>
               <w:rPr>
                 <w:rFonts w:cstheme="minorHAnsi"/>
                 <w:szCs w:val="21"/>
@@ -1726,7 +1763,7 @@
       <w:tr>
         <w:tc>
           <w:tcPr>
-            <w:cnfStyle w:val="001000000000"/>
+            <w:cnfStyle w:val="001000000000" w:firstRow="0" w:lastRow="0" w:firstColumn="1" w:lastColumn="0" w:oddVBand="0" w:evenVBand="0" w:oddHBand="0" w:evenHBand="0" w:firstRowFirstColumn="0" w:firstRowLastColumn="0" w:lastRowFirstColumn="0" w:lastRowLastColumn="0"/>
             <w:tcW w:w="735" w:type="dxa"/>
           </w:tcPr>
           <w:p>
@@ -1755,7 +1792,7 @@
           <w:p>
             <w:pPr>
               <w:jc w:val="left"/>
-              <w:cnfStyle w:val="000000000000"/>
+              <w:cnfStyle w:val="000000000000" w:firstRow="0" w:lastRow="0" w:firstColumn="0" w:lastColumn="0" w:oddVBand="0" w:evenVBand="0" w:oddHBand="0" w:evenHBand="0" w:firstRowFirstColumn="0" w:firstRowLastColumn="0" w:lastRowFirstColumn="0" w:lastRowLastColumn="0"/>
               <w:rPr>
                 <w:rFonts w:cstheme="minorHAnsi"/>
                 <w:b/>
@@ -1778,7 +1815,7 @@
           <w:p>
             <w:pPr>
               <w:jc w:val="left"/>
-              <w:cnfStyle w:val="000000000000"/>
+              <w:cnfStyle w:val="000000000000" w:firstRow="0" w:lastRow="0" w:firstColumn="0" w:lastColumn="0" w:oddVBand="0" w:evenVBand="0" w:oddHBand="0" w:evenHBand="0" w:firstRowFirstColumn="0" w:firstRowLastColumn="0" w:lastRowFirstColumn="0" w:lastRowLastColumn="0"/>
               <w:rPr>
                 <w:rFonts w:cstheme="minorHAnsi"/>
                 <w:szCs w:val="21"/>
@@ -1824,11 +1861,11 @@
       </w:tr>
       <w:tr>
         <w:trPr>
-          <w:cnfStyle w:val="000000100000"/>
+          <w:cnfStyle w:val="000000100000" w:firstRow="0" w:lastRow="0" w:firstColumn="0" w:lastColumn="0" w:oddVBand="0" w:evenVBand="0" w:oddHBand="1" w:evenHBand="0" w:firstRowFirstColumn="0" w:firstRowLastColumn="0" w:lastRowFirstColumn="0" w:lastRowLastColumn="0"/>
         </w:trPr>
         <w:tc>
           <w:tcPr>
-            <w:cnfStyle w:val="001000000000"/>
+            <w:cnfStyle w:val="001000000000" w:firstRow="0" w:lastRow="0" w:firstColumn="1" w:lastColumn="0" w:oddVBand="0" w:evenVBand="0" w:oddHBand="0" w:evenHBand="0" w:firstRowFirstColumn="0" w:firstRowLastColumn="0" w:lastRowFirstColumn="0" w:lastRowLastColumn="0"/>
             <w:tcW w:w="735" w:type="dxa"/>
           </w:tcPr>
           <w:p>
@@ -1857,7 +1894,7 @@
           <w:p>
             <w:pPr>
               <w:jc w:val="left"/>
-              <w:cnfStyle w:val="000000100000"/>
+              <w:cnfStyle w:val="000000100000" w:firstRow="0" w:lastRow="0" w:firstColumn="0" w:lastColumn="0" w:oddVBand="0" w:evenVBand="0" w:oddHBand="1" w:evenHBand="0" w:firstRowFirstColumn="0" w:firstRowLastColumn="0" w:lastRowFirstColumn="0" w:lastRowLastColumn="0"/>
               <w:rPr>
                 <w:rFonts w:cstheme="minorHAnsi"/>
                 <w:szCs w:val="21"/>
@@ -1872,7 +1909,7 @@
           <w:p>
             <w:pPr>
               <w:jc w:val="left"/>
-              <w:cnfStyle w:val="000000100000"/>
+              <w:cnfStyle w:val="000000100000" w:firstRow="0" w:lastRow="0" w:firstColumn="0" w:lastColumn="0" w:oddVBand="0" w:evenVBand="0" w:oddHBand="1" w:evenHBand="0" w:firstRowFirstColumn="0" w:firstRowLastColumn="0" w:lastRowFirstColumn="0" w:lastRowLastColumn="0"/>
               <w:rPr>
                 <w:rFonts w:cstheme="minorHAnsi"/>
                 <w:szCs w:val="21"/>
@@ -1898,7 +1935,7 @@
       <w:tr>
         <w:tc>
           <w:tcPr>
-            <w:cnfStyle w:val="001000000000"/>
+            <w:cnfStyle w:val="001000000000" w:firstRow="0" w:lastRow="0" w:firstColumn="1" w:lastColumn="0" w:oddVBand="0" w:evenVBand="0" w:oddHBand="0" w:evenHBand="0" w:firstRowFirstColumn="0" w:firstRowLastColumn="0" w:lastRowFirstColumn="0" w:lastRowLastColumn="0"/>
             <w:tcW w:w="735" w:type="dxa"/>
           </w:tcPr>
           <w:p>
@@ -1926,7 +1963,7 @@
           <w:p>
             <w:pPr>
               <w:jc w:val="left"/>
-              <w:cnfStyle w:val="000000000000"/>
+              <w:cnfStyle w:val="000000000000" w:firstRow="0" w:lastRow="0" w:firstColumn="0" w:lastColumn="0" w:oddVBand="0" w:evenVBand="0" w:oddHBand="0" w:evenHBand="0" w:firstRowFirstColumn="0" w:firstRowLastColumn="0" w:lastRowFirstColumn="0" w:lastRowLastColumn="0"/>
               <w:rPr>
                 <w:rFonts w:cstheme="minorHAnsi"/>
                 <w:szCs w:val="21"/>
@@ -1948,7 +1985,7 @@
           <w:p>
             <w:pPr>
               <w:jc w:val="left"/>
-              <w:cnfStyle w:val="000000000000"/>
+              <w:cnfStyle w:val="000000000000" w:firstRow="0" w:lastRow="0" w:firstColumn="0" w:lastColumn="0" w:oddVBand="0" w:evenVBand="0" w:oddHBand="0" w:evenHBand="0" w:firstRowFirstColumn="0" w:firstRowLastColumn="0" w:lastRowFirstColumn="0" w:lastRowLastColumn="0"/>
               <w:rPr>
                 <w:rFonts w:cstheme="minorHAnsi"/>
                 <w:szCs w:val="21"/>
@@ -1995,11 +2032,11 @@
       </w:tr>
       <w:tr>
         <w:trPr>
-          <w:cnfStyle w:val="000000100000"/>
+          <w:cnfStyle w:val="000000100000" w:firstRow="0" w:lastRow="0" w:firstColumn="0" w:lastColumn="0" w:oddVBand="0" w:evenVBand="0" w:oddHBand="1" w:evenHBand="0" w:firstRowFirstColumn="0" w:firstRowLastColumn="0" w:lastRowFirstColumn="0" w:lastRowLastColumn="0"/>
         </w:trPr>
         <w:tc>
           <w:tcPr>
-            <w:cnfStyle w:val="001000000000"/>
+            <w:cnfStyle w:val="001000000000" w:firstRow="0" w:lastRow="0" w:firstColumn="1" w:lastColumn="0" w:oddVBand="0" w:evenVBand="0" w:oddHBand="0" w:evenHBand="0" w:firstRowFirstColumn="0" w:firstRowLastColumn="0" w:lastRowFirstColumn="0" w:lastRowLastColumn="0"/>
             <w:tcW w:w="735" w:type="dxa"/>
           </w:tcPr>
           <w:p>
@@ -2027,7 +2064,7 @@
           <w:p>
             <w:pPr>
               <w:jc w:val="left"/>
-              <w:cnfStyle w:val="000000100000"/>
+              <w:cnfStyle w:val="000000100000" w:firstRow="0" w:lastRow="0" w:firstColumn="0" w:lastColumn="0" w:oddVBand="0" w:evenVBand="0" w:oddHBand="1" w:evenHBand="0" w:firstRowFirstColumn="0" w:firstRowLastColumn="0" w:lastRowFirstColumn="0" w:lastRowLastColumn="0"/>
               <w:rPr>
                 <w:rFonts w:cstheme="minorHAnsi"/>
                 <w:szCs w:val="21"/>
@@ -2049,7 +2086,7 @@
           <w:p>
             <w:pPr>
               <w:jc w:val="left"/>
-              <w:cnfStyle w:val="000000100000"/>
+              <w:cnfStyle w:val="000000100000" w:firstRow="0" w:lastRow="0" w:firstColumn="0" w:lastColumn="0" w:oddVBand="0" w:evenVBand="0" w:oddHBand="1" w:evenHBand="0" w:firstRowFirstColumn="0" w:firstRowLastColumn="0" w:lastRowFirstColumn="0" w:lastRowLastColumn="0"/>
               <w:rPr>
                 <w:rFonts w:cstheme="minorHAnsi"/>
                 <w:szCs w:val="21"/>
@@ -2068,7 +2105,7 @@
       <w:tr>
         <w:tc>
           <w:tcPr>
-            <w:cnfStyle w:val="001000000000"/>
+            <w:cnfStyle w:val="001000000000" w:firstRow="0" w:lastRow="0" w:firstColumn="1" w:lastColumn="0" w:oddVBand="0" w:evenVBand="0" w:oddHBand="0" w:evenHBand="0" w:firstRowFirstColumn="0" w:firstRowLastColumn="0" w:lastRowFirstColumn="0" w:lastRowLastColumn="0"/>
             <w:tcW w:w="735" w:type="dxa"/>
           </w:tcPr>
           <w:p>
@@ -2096,7 +2133,7 @@
           <w:p>
             <w:pPr>
               <w:jc w:val="left"/>
-              <w:cnfStyle w:val="000000000000"/>
+              <w:cnfStyle w:val="000000000000" w:firstRow="0" w:lastRow="0" w:firstColumn="0" w:lastColumn="0" w:oddVBand="0" w:evenVBand="0" w:oddHBand="0" w:evenHBand="0" w:firstRowFirstColumn="0" w:firstRowLastColumn="0" w:lastRowFirstColumn="0" w:lastRowLastColumn="0"/>
               <w:rPr>
                 <w:rFonts w:cstheme="minorHAnsi"/>
                 <w:szCs w:val="21"/>
@@ -2139,7 +2176,7 @@
           <w:p>
             <w:pPr>
               <w:jc w:val="left"/>
-              <w:cnfStyle w:val="000000000000"/>
+              <w:cnfStyle w:val="000000000000" w:firstRow="0" w:lastRow="0" w:firstColumn="0" w:lastColumn="0" w:oddVBand="0" w:evenVBand="0" w:oddHBand="0" w:evenHBand="0" w:firstRowFirstColumn="0" w:firstRowLastColumn="0" w:lastRowFirstColumn="0" w:lastRowLastColumn="0"/>
               <w:rPr>
                 <w:rFonts w:cstheme="minorHAnsi"/>
                 <w:szCs w:val="21"/>
@@ -2209,7 +2246,7 @@
           <w:sz w:val="22"/>
         </w:rPr>
         <w:drawing>
-          <wp:inline distT="0" distB="0" distL="0" distR="0">
+          <wp:inline distT="0" distB="0" distL="0" distR="0" wp14:anchorId="4F2E9EF6" wp14:editId="4A95302A">
             <wp:extent cx="4030345" cy="2540000"/>
             <wp:effectExtent l="19050" t="0" r="8255" b="0"/>
             <wp:docPr id="1" name="图片 1"/>
@@ -2316,6 +2353,7 @@
           <w:sz w:val="22"/>
         </w:rPr>
       </w:pPr>
+      <w:proofErr w:type="spellStart"/>
       <w:r>
         <w:rPr>
           <w:rFonts w:cstheme="minorHAnsi"/>
@@ -2330,7 +2368,16 @@
           <w:color w:val="000000"/>
           <w:sz w:val="22"/>
         </w:rPr>
-        <w:t xml:space="preserve">Ming </w:t>
+        <w:t>Ming</w:t>
+      </w:r>
+      <w:proofErr w:type="spellEnd"/>
+      <w:r>
+        <w:rPr>
+          <w:rFonts w:cstheme="minorHAnsi"/>
+          <w:color w:val="000000"/>
+          <w:sz w:val="22"/>
+        </w:rPr>
+        <w:t xml:space="preserve"> </w:t>
       </w:r>
       <w:r>
         <w:rPr>
@@ -2568,12 +2615,21 @@
           <w:sz w:val="22"/>
         </w:rPr>
       </w:pPr>
-      <w:r>
-        <w:rPr>
-          <w:rFonts w:cstheme="minorHAnsi"/>
-          <w:sz w:val="22"/>
-        </w:rPr>
-        <w:t>ZhaoMing provide</w:t>
+      <w:proofErr w:type="spellStart"/>
+      <w:r>
+        <w:rPr>
+          <w:rFonts w:cstheme="minorHAnsi"/>
+          <w:sz w:val="22"/>
+        </w:rPr>
+        <w:t>ZhaoMing</w:t>
+      </w:r>
+      <w:proofErr w:type="spellEnd"/>
+      <w:r>
+        <w:rPr>
+          <w:rFonts w:cstheme="minorHAnsi"/>
+          <w:sz w:val="22"/>
+        </w:rPr>
+        <w:t xml:space="preserve"> provide</w:t>
       </w:r>
       <w:r>
         <w:rPr>
@@ -2619,7 +2675,23 @@
           <w:color w:val="000000"/>
           <w:sz w:val="22"/>
         </w:rPr>
-        <w:t xml:space="preserve">at the beginning but </w:t>
+        <w:t xml:space="preserve">at the </w:t>
+      </w:r>
+      <w:r>
+        <w:rPr>
+          <w:rFonts w:cstheme="minorHAnsi"/>
+          <w:color w:val="000000"/>
+          <w:sz w:val="22"/>
+        </w:rPr>
+        <w:t>beginning,</w:t>
+      </w:r>
+      <w:r>
+        <w:rPr>
+          <w:rFonts w:cstheme="minorHAnsi"/>
+          <w:color w:val="000000"/>
+          <w:sz w:val="22"/>
+        </w:rPr>
+        <w:t xml:space="preserve"> but </w:t>
       </w:r>
       <w:r>
         <w:rPr>
@@ -2804,13 +2876,39 @@
           <w:sz w:val="22"/>
         </w:rPr>
       </w:pPr>
-      <w:r>
-        <w:rPr>
-          <w:rFonts w:cstheme="minorHAnsi"/>
-          <w:color w:val="000000"/>
-          <w:sz w:val="22"/>
-        </w:rPr>
-        <w:t xml:space="preserve">ZhaoMing implemented the detail program design and setup document which is very helpful for people who will take over the project in the future. As he didn’t learn the course about program UML diagram so some </w:t>
+      <w:proofErr w:type="spellStart"/>
+      <w:r>
+        <w:rPr>
+          <w:rFonts w:cstheme="minorHAnsi"/>
+          <w:color w:val="000000"/>
+          <w:sz w:val="22"/>
+        </w:rPr>
+        <w:t>ZhaoMing</w:t>
+      </w:r>
+      <w:proofErr w:type="spellEnd"/>
+      <w:r>
+        <w:rPr>
+          <w:rFonts w:cstheme="minorHAnsi"/>
+          <w:color w:val="000000"/>
+          <w:sz w:val="22"/>
+        </w:rPr>
+        <w:t xml:space="preserve"> implemented the detail program design and setup document which is very helpful for people who will take over the project in the future. As he </w:t>
+      </w:r>
+      <w:r>
+        <w:rPr>
+          <w:rFonts w:cstheme="minorHAnsi"/>
+          <w:color w:val="000000"/>
+          <w:sz w:val="22"/>
+        </w:rPr>
+        <w:t>did not</w:t>
+      </w:r>
+      <w:r>
+        <w:rPr>
+          <w:rFonts w:cstheme="minorHAnsi"/>
+          <w:color w:val="000000"/>
+          <w:sz w:val="22"/>
+        </w:rPr>
+        <w:t xml:space="preserve"> learn the course about program UML diagram so some </w:t>
       </w:r>
       <w:r>
         <w:rPr>
@@ -2919,7 +3017,23 @@
           <w:color w:val="000000"/>
           <w:sz w:val="22"/>
         </w:rPr>
-        <w:t xml:space="preserve">For the intern project design I think </w:t>
+        <w:t xml:space="preserve">For the intern project </w:t>
+      </w:r>
+      <w:r>
+        <w:rPr>
+          <w:rFonts w:cstheme="minorHAnsi"/>
+          <w:color w:val="000000"/>
+          <w:sz w:val="22"/>
+        </w:rPr>
+        <w:t>design,</w:t>
+      </w:r>
+      <w:r>
+        <w:rPr>
+          <w:rFonts w:cstheme="minorHAnsi"/>
+          <w:color w:val="000000"/>
+          <w:sz w:val="22"/>
+        </w:rPr>
+        <w:t xml:space="preserve"> I think </w:t>
       </w:r>
       <w:r>
         <w:rPr>
@@ -2972,7 +3086,7 @@
     </w:p>
     <w:p>
       <w:pPr>
-        <w:pStyle w:val="a6"/>
+        <w:pStyle w:val="ListParagraph"/>
         <w:numPr>
           <w:ilvl w:val="0"/>
           <w:numId w:val="1"/>
@@ -3100,7 +3214,7 @@
     </w:p>
     <w:p>
       <w:pPr>
-        <w:pStyle w:val="a6"/>
+        <w:pStyle w:val="ListParagraph"/>
         <w:numPr>
           <w:ilvl w:val="0"/>
           <w:numId w:val="1"/>
@@ -3228,7 +3342,7 @@
     </w:p>
     <w:p>
       <w:pPr>
-        <w:pStyle w:val="a6"/>
+        <w:pStyle w:val="ListParagraph"/>
         <w:numPr>
           <w:ilvl w:val="0"/>
           <w:numId w:val="1"/>
@@ -3339,7 +3453,7 @@
     </w:p>
     <w:p>
       <w:pPr>
-        <w:pStyle w:val="a6"/>
+        <w:pStyle w:val="ListParagraph"/>
         <w:ind w:left="360" w:firstLineChars="0" w:firstLine="0"/>
         <w:rPr>
           <w:rFonts w:cstheme="minorHAnsi"/>
@@ -3350,7 +3464,7 @@
     </w:p>
     <w:p>
       <w:pPr>
-        <w:pStyle w:val="a6"/>
+        <w:pStyle w:val="ListParagraph"/>
         <w:numPr>
           <w:ilvl w:val="0"/>
           <w:numId w:val="1"/>
@@ -3368,7 +3482,39 @@
           <w:color w:val="000000"/>
           <w:sz w:val="22"/>
         </w:rPr>
-        <w:t xml:space="preserve">We may also leave one or two week for the intern student to prepare their NUS internship final report and presentation when we plan the internship time line. </w:t>
+        <w:t>We may also leave one or two week</w:t>
+      </w:r>
+      <w:r>
+        <w:rPr>
+          <w:rFonts w:cstheme="minorHAnsi"/>
+          <w:color w:val="000000"/>
+          <w:sz w:val="22"/>
+        </w:rPr>
+        <w:t>s</w:t>
+      </w:r>
+      <w:r>
+        <w:rPr>
+          <w:rFonts w:cstheme="minorHAnsi"/>
+          <w:color w:val="000000"/>
+          <w:sz w:val="22"/>
+        </w:rPr>
+        <w:t xml:space="preserve"> for the intern student to prepare their NUS internship final report and presentation when we plan the internship </w:t>
+      </w:r>
+      <w:r>
+        <w:rPr>
+          <w:rFonts w:cstheme="minorHAnsi"/>
+          <w:color w:val="000000"/>
+          <w:sz w:val="22"/>
+        </w:rPr>
+        <w:t>timeline</w:t>
+      </w:r>
+      <w:r>
+        <w:rPr>
+          <w:rFonts w:cstheme="minorHAnsi"/>
+          <w:color w:val="000000"/>
+          <w:sz w:val="22"/>
+        </w:rPr>
+        <w:t xml:space="preserve">. </w:t>
       </w:r>
     </w:p>
     <w:sectPr>
@@ -3382,7 +3528,7 @@
 </file>
 
 <file path=word/endnotes.xml><?xml version="1.0" encoding="utf-8"?>
-<w:endnotes xmlns:ve="http://schemas.openxmlformats.org/markup-compatibility/2006" xmlns:o="urn:schemas-microsoft-com:office:office" xmlns:r="http://schemas.openxmlformats.org/officeDocument/2006/relationships" xmlns:m="http://schemas.openxmlformats.org/officeDocument/2006/math" xmlns:v="urn:schemas-microsoft-com:vml" xmlns:wp="http://schemas.openxmlformats.org/drawingml/2006/wordprocessingDrawing" xmlns:w10="urn:schemas-microsoft-com:office:word" xmlns:w="http://schemas.openxmlformats.org/wordprocessingml/2006/main" xmlns:wne="http://schemas.microsoft.com/office/word/2006/wordml">
+<w:endnotes xmlns:wpc="http://schemas.microsoft.com/office/word/2010/wordprocessingCanvas" xmlns:cx="http://schemas.microsoft.com/office/drawing/2014/chartex" xmlns:cx1="http://schemas.microsoft.com/office/drawing/2015/9/8/chartex" xmlns:cx2="http://schemas.microsoft.com/office/drawing/2015/10/21/chartex" xmlns:cx3="http://schemas.microsoft.com/office/drawing/2016/5/9/chartex" xmlns:cx4="http://schemas.microsoft.com/office/drawing/2016/5/10/chartex" xmlns:cx5="http://schemas.microsoft.com/office/drawing/2016/5/11/chartex" xmlns:cx6="http://schemas.microsoft.com/office/drawing/2016/5/12/chartex" xmlns:cx7="http://schemas.microsoft.com/office/drawing/2016/5/13/chartex" xmlns:cx8="http://schemas.microsoft.com/office/drawing/2016/5/14/chartex" xmlns:mc="http://schemas.openxmlformats.org/markup-compatibility/2006" xmlns:aink="http://schemas.microsoft.com/office/drawing/2016/ink" xmlns:am3d="http://schemas.microsoft.com/office/drawing/2017/model3d" xmlns:o="urn:schemas-microsoft-com:office:office" xmlns:r="http://schemas.openxmlformats.org/officeDocument/2006/relationships" xmlns:m="http://schemas.openxmlformats.org/officeDocument/2006/math" xmlns:v="urn:schemas-microsoft-com:vml" xmlns:wp14="http://schemas.microsoft.com/office/word/2010/wordprocessingDrawing" xmlns:wp="http://schemas.openxmlformats.org/drawingml/2006/wordprocessingDrawing" xmlns:w10="urn:schemas-microsoft-com:office:word" xmlns:w="http://schemas.openxmlformats.org/wordprocessingml/2006/main" xmlns:w14="http://schemas.microsoft.com/office/word/2010/wordml" xmlns:w15="http://schemas.microsoft.com/office/word/2012/wordml" xmlns:w16cex="http://schemas.microsoft.com/office/word/2018/wordml/cex" xmlns:w16cid="http://schemas.microsoft.com/office/word/2016/wordml/cid" xmlns:w16="http://schemas.microsoft.com/office/word/2018/wordml" xmlns:w16se="http://schemas.microsoft.com/office/word/2015/wordml/symex" xmlns:wpg="http://schemas.microsoft.com/office/word/2010/wordprocessingGroup" xmlns:wpi="http://schemas.microsoft.com/office/word/2010/wordprocessingInk" xmlns:wne="http://schemas.microsoft.com/office/word/2006/wordml" xmlns:wps="http://schemas.microsoft.com/office/word/2010/wordprocessingShape" mc:Ignorable="w14 w15 w16se w16cid w16 w16cex wp14">
   <w:endnote w:type="separator" w:id="-1">
     <w:p>
       <w:r>
@@ -3401,7 +3547,7 @@
 </file>
 
 <file path=word/footnotes.xml><?xml version="1.0" encoding="utf-8"?>
-<w:footnotes xmlns:ve="http://schemas.openxmlformats.org/markup-compatibility/2006" xmlns:o="urn:schemas-microsoft-com:office:office" xmlns:r="http://schemas.openxmlformats.org/officeDocument/2006/relationships" xmlns:m="http://schemas.openxmlformats.org/officeDocument/2006/math" xmlns:v="urn:schemas-microsoft-com:vml" xmlns:wp="http://schemas.openxmlformats.org/drawingml/2006/wordprocessingDrawing" xmlns:w10="urn:schemas-microsoft-com:office:word" xmlns:w="http://schemas.openxmlformats.org/wordprocessingml/2006/main" xmlns:wne="http://schemas.microsoft.com/office/word/2006/wordml">
+<w:footnotes xmlns:wpc="http://schemas.microsoft.com/office/word/2010/wordprocessingCanvas" xmlns:cx="http://schemas.microsoft.com/office/drawing/2014/chartex" xmlns:cx1="http://schemas.microsoft.com/office/drawing/2015/9/8/chartex" xmlns:cx2="http://schemas.microsoft.com/office/drawing/2015/10/21/chartex" xmlns:cx3="http://schemas.microsoft.com/office/drawing/2016/5/9/chartex" xmlns:cx4="http://schemas.microsoft.com/office/drawing/2016/5/10/chartex" xmlns:cx5="http://schemas.microsoft.com/office/drawing/2016/5/11/chartex" xmlns:cx6="http://schemas.microsoft.com/office/drawing/2016/5/12/chartex" xmlns:cx7="http://schemas.microsoft.com/office/drawing/2016/5/13/chartex" xmlns:cx8="http://schemas.microsoft.com/office/drawing/2016/5/14/chartex" xmlns:mc="http://schemas.openxmlformats.org/markup-compatibility/2006" xmlns:aink="http://schemas.microsoft.com/office/drawing/2016/ink" xmlns:am3d="http://schemas.microsoft.com/office/drawing/2017/model3d" xmlns:o="urn:schemas-microsoft-com:office:office" xmlns:r="http://schemas.openxmlformats.org/officeDocument/2006/relationships" xmlns:m="http://schemas.openxmlformats.org/officeDocument/2006/math" xmlns:v="urn:schemas-microsoft-com:vml" xmlns:wp14="http://schemas.microsoft.com/office/word/2010/wordprocessingDrawing" xmlns:wp="http://schemas.openxmlformats.org/drawingml/2006/wordprocessingDrawing" xmlns:w10="urn:schemas-microsoft-com:office:word" xmlns:w="http://schemas.openxmlformats.org/wordprocessingml/2006/main" xmlns:w14="http://schemas.microsoft.com/office/word/2010/wordml" xmlns:w15="http://schemas.microsoft.com/office/word/2012/wordml" xmlns:w16cex="http://schemas.microsoft.com/office/word/2018/wordml/cex" xmlns:w16cid="http://schemas.microsoft.com/office/word/2016/wordml/cid" xmlns:w16="http://schemas.microsoft.com/office/word/2018/wordml" xmlns:w16se="http://schemas.microsoft.com/office/word/2015/wordml/symex" xmlns:wpg="http://schemas.microsoft.com/office/word/2010/wordprocessingGroup" xmlns:wpi="http://schemas.microsoft.com/office/word/2010/wordprocessingInk" xmlns:wne="http://schemas.microsoft.com/office/word/2006/wordml" xmlns:wps="http://schemas.microsoft.com/office/word/2010/wordprocessingShape" mc:Ignorable="w14 w15 w16se w16cid w16 w16cex wp14">
   <w:footnote w:type="separator" w:id="-1">
     <w:p>
       <w:r>
@@ -3420,8 +3566,8 @@
 </file>
 
 <file path=word/numbering.xml><?xml version="1.0" encoding="utf-8"?>
-<w:numbering xmlns:ve="http://schemas.openxmlformats.org/markup-compatibility/2006" xmlns:o="urn:schemas-microsoft-com:office:office" xmlns:r="http://schemas.openxmlformats.org/officeDocument/2006/relationships" xmlns:m="http://schemas.openxmlformats.org/officeDocument/2006/math" xmlns:v="urn:schemas-microsoft-com:vml" xmlns:wp="http://schemas.openxmlformats.org/drawingml/2006/wordprocessingDrawing" xmlns:w10="urn:schemas-microsoft-com:office:word" xmlns:w="http://schemas.openxmlformats.org/wordprocessingml/2006/main" xmlns:wne="http://schemas.microsoft.com/office/word/2006/wordml">
-  <w:abstractNum w:abstractNumId="0">
+<w:numbering xmlns:wpc="http://schemas.microsoft.com/office/word/2010/wordprocessingCanvas" xmlns:cx="http://schemas.microsoft.com/office/drawing/2014/chartex" xmlns:cx1="http://schemas.microsoft.com/office/drawing/2015/9/8/chartex" xmlns:cx2="http://schemas.microsoft.com/office/drawing/2015/10/21/chartex" xmlns:cx3="http://schemas.microsoft.com/office/drawing/2016/5/9/chartex" xmlns:cx4="http://schemas.microsoft.com/office/drawing/2016/5/10/chartex" xmlns:cx5="http://schemas.microsoft.com/office/drawing/2016/5/11/chartex" xmlns:cx6="http://schemas.microsoft.com/office/drawing/2016/5/12/chartex" xmlns:cx7="http://schemas.microsoft.com/office/drawing/2016/5/13/chartex" xmlns:cx8="http://schemas.microsoft.com/office/drawing/2016/5/14/chartex" xmlns:mc="http://schemas.openxmlformats.org/markup-compatibility/2006" xmlns:aink="http://schemas.microsoft.com/office/drawing/2016/ink" xmlns:am3d="http://schemas.microsoft.com/office/drawing/2017/model3d" xmlns:o="urn:schemas-microsoft-com:office:office" xmlns:r="http://schemas.openxmlformats.org/officeDocument/2006/relationships" xmlns:m="http://schemas.openxmlformats.org/officeDocument/2006/math" xmlns:v="urn:schemas-microsoft-com:vml" xmlns:wp14="http://schemas.microsoft.com/office/word/2010/wordprocessingDrawing" xmlns:wp="http://schemas.openxmlformats.org/drawingml/2006/wordprocessingDrawing" xmlns:w10="urn:schemas-microsoft-com:office:word" xmlns:w="http://schemas.openxmlformats.org/wordprocessingml/2006/main" xmlns:w14="http://schemas.microsoft.com/office/word/2010/wordml" xmlns:w15="http://schemas.microsoft.com/office/word/2012/wordml" xmlns:w16cex="http://schemas.microsoft.com/office/word/2018/wordml/cex" xmlns:w16cid="http://schemas.microsoft.com/office/word/2016/wordml/cid" xmlns:w16="http://schemas.microsoft.com/office/word/2018/wordml" xmlns:w16se="http://schemas.microsoft.com/office/word/2015/wordml/symex" xmlns:wpg="http://schemas.microsoft.com/office/word/2010/wordprocessingGroup" xmlns:wpi="http://schemas.microsoft.com/office/word/2010/wordprocessingInk" xmlns:wne="http://schemas.microsoft.com/office/word/2006/wordml" xmlns:wps="http://schemas.microsoft.com/office/word/2010/wordprocessingShape" mc:Ignorable="w14 w15 w16se w16cid w16 w16cex wp14">
+  <w:abstractNum w:abstractNumId="0" w15:restartNumberingAfterBreak="0">
     <w:nsid w:val="40901E5A"/>
     <w:multiLevelType w:val="hybridMultilevel"/>
     <w:tmpl w:val="6BBCA6C8"/>
@@ -3517,7 +3663,7 @@
 </file>
 
 <file path=word/styles.xml><?xml version="1.0" encoding="utf-8"?>
-<w:styles xmlns:r="http://schemas.openxmlformats.org/officeDocument/2006/relationships" xmlns:w="http://schemas.openxmlformats.org/wordprocessingml/2006/main">
+<w:styles xmlns:mc="http://schemas.openxmlformats.org/markup-compatibility/2006" xmlns:r="http://schemas.openxmlformats.org/officeDocument/2006/relationships" xmlns:w="http://schemas.openxmlformats.org/wordprocessingml/2006/main" xmlns:w14="http://schemas.microsoft.com/office/word/2010/wordml" xmlns:w15="http://schemas.microsoft.com/office/word/2012/wordml" xmlns:w16cex="http://schemas.microsoft.com/office/word/2018/wordml/cex" xmlns:w16cid="http://schemas.microsoft.com/office/word/2016/wordml/cid" xmlns:w16="http://schemas.microsoft.com/office/word/2018/wordml" xmlns:w16se="http://schemas.microsoft.com/office/word/2015/wordml/symex" mc:Ignorable="w14 w15 w16se w16cid w16 w16cex">
   <w:docDefaults>
     <w:rPrDefault>
       <w:rPr>
@@ -3534,146 +3680,385 @@
       </w:pPr>
     </w:pPrDefault>
   </w:docDefaults>
-  <w:latentStyles w:defLockedState="0" w:defUIPriority="99" w:defSemiHidden="1" w:defUnhideWhenUsed="1" w:defQFormat="0" w:count="267">
-    <w:lsdException w:name="Normal" w:semiHidden="0" w:uiPriority="0" w:unhideWhenUsed="0" w:qFormat="1"/>
-    <w:lsdException w:name="heading 1" w:semiHidden="0" w:uiPriority="9" w:unhideWhenUsed="0" w:qFormat="1"/>
-    <w:lsdException w:name="heading 2" w:uiPriority="9" w:qFormat="1"/>
-    <w:lsdException w:name="heading 3" w:uiPriority="9" w:qFormat="1"/>
-    <w:lsdException w:name="heading 4" w:uiPriority="9" w:qFormat="1"/>
-    <w:lsdException w:name="heading 5" w:uiPriority="9" w:qFormat="1"/>
-    <w:lsdException w:name="heading 6" w:uiPriority="9" w:qFormat="1"/>
-    <w:lsdException w:name="heading 7" w:uiPriority="9" w:qFormat="1"/>
-    <w:lsdException w:name="heading 8" w:uiPriority="9" w:qFormat="1"/>
-    <w:lsdException w:name="heading 9" w:uiPriority="9" w:qFormat="1"/>
-    <w:lsdException w:name="toc 1" w:uiPriority="39"/>
-    <w:lsdException w:name="toc 2" w:uiPriority="39"/>
-    <w:lsdException w:name="toc 3" w:uiPriority="39"/>
-    <w:lsdException w:name="toc 4" w:uiPriority="39"/>
-    <w:lsdException w:name="toc 5" w:uiPriority="39"/>
-    <w:lsdException w:name="toc 6" w:uiPriority="39"/>
-    <w:lsdException w:name="toc 7" w:uiPriority="39"/>
-    <w:lsdException w:name="toc 8" w:uiPriority="39"/>
-    <w:lsdException w:name="toc 9" w:uiPriority="39"/>
-    <w:lsdException w:name="caption" w:uiPriority="35" w:qFormat="1"/>
-    <w:lsdException w:name="Title" w:semiHidden="0" w:uiPriority="10" w:unhideWhenUsed="0" w:qFormat="1"/>
-    <w:lsdException w:name="Default Paragraph Font" w:uiPriority="1"/>
-    <w:lsdException w:name="Subtitle" w:semiHidden="0" w:uiPriority="11" w:unhideWhenUsed="0" w:qFormat="1"/>
-    <w:lsdException w:name="Strong" w:semiHidden="0" w:uiPriority="22" w:unhideWhenUsed="0" w:qFormat="1"/>
-    <w:lsdException w:name="Emphasis" w:semiHidden="0" w:uiPriority="20" w:unhideWhenUsed="0" w:qFormat="1"/>
-    <w:lsdException w:name="Table Grid" w:semiHidden="0" w:uiPriority="59" w:unhideWhenUsed="0"/>
-    <w:lsdException w:name="Placeholder Text" w:unhideWhenUsed="0"/>
-    <w:lsdException w:name="No Spacing" w:semiHidden="0" w:uiPriority="1" w:unhideWhenUsed="0" w:qFormat="1"/>
-    <w:lsdException w:name="Light Shading" w:semiHidden="0" w:uiPriority="60" w:unhideWhenUsed="0"/>
-    <w:lsdException w:name="Light List" w:semiHidden="0" w:uiPriority="61" w:unhideWhenUsed="0"/>
-    <w:lsdException w:name="Light Grid" w:semiHidden="0" w:uiPriority="62" w:unhideWhenUsed="0"/>
-    <w:lsdException w:name="Medium Shading 1" w:semiHidden="0" w:uiPriority="63" w:unhideWhenUsed="0"/>
-    <w:lsdException w:name="Medium Shading 2" w:semiHidden="0" w:uiPriority="64" w:unhideWhenUsed="0"/>
-    <w:lsdException w:name="Medium List 1" w:semiHidden="0" w:uiPriority="65" w:unhideWhenUsed="0"/>
-    <w:lsdException w:name="Medium List 2" w:semiHidden="0" w:uiPriority="66" w:unhideWhenUsed="0"/>
-    <w:lsdException w:name="Medium Grid 1" w:semiHidden="0" w:uiPriority="67" w:unhideWhenUsed="0"/>
-    <w:lsdException w:name="Medium Grid 2" w:semiHidden="0" w:uiPriority="68" w:unhideWhenUsed="0"/>
-    <w:lsdException w:name="Medium Grid 3" w:semiHidden="0" w:uiPriority="69" w:unhideWhenUsed="0"/>
-    <w:lsdException w:name="Dark List" w:semiHidden="0" w:uiPriority="70" w:unhideWhenUsed="0"/>
-    <w:lsdException w:name="Colorful Shading" w:semiHidden="0" w:uiPriority="71" w:unhideWhenUsed="0"/>
-    <w:lsdException w:name="Colorful List" w:semiHidden="0" w:uiPriority="72" w:unhideWhenUsed="0"/>
-    <w:lsdException w:name="Colorful Grid" w:semiHidden="0" w:uiPriority="73" w:unhideWhenUsed="0"/>
-    <w:lsdException w:name="Light Shading Accent 1" w:semiHidden="0" w:uiPriority="60" w:unhideWhenUsed="0"/>
-    <w:lsdException w:name="Light List Accent 1" w:semiHidden="0" w:uiPriority="61" w:unhideWhenUsed="0"/>
-    <w:lsdException w:name="Light Grid Accent 1" w:semiHidden="0" w:uiPriority="62" w:unhideWhenUsed="0"/>
-    <w:lsdException w:name="Medium Shading 1 Accent 1" w:semiHidden="0" w:uiPriority="63" w:unhideWhenUsed="0"/>
-    <w:lsdException w:name="Medium Shading 2 Accent 1" w:semiHidden="0" w:uiPriority="64" w:unhideWhenUsed="0"/>
-    <w:lsdException w:name="Medium List 1 Accent 1" w:semiHidden="0" w:uiPriority="65" w:unhideWhenUsed="0"/>
-    <w:lsdException w:name="Revision" w:unhideWhenUsed="0"/>
-    <w:lsdException w:name="List Paragraph" w:semiHidden="0" w:uiPriority="34" w:unhideWhenUsed="0" w:qFormat="1"/>
-    <w:lsdException w:name="Quote" w:semiHidden="0" w:uiPriority="29" w:unhideWhenUsed="0" w:qFormat="1"/>
-    <w:lsdException w:name="Intense Quote" w:semiHidden="0" w:uiPriority="30" w:unhideWhenUsed="0" w:qFormat="1"/>
-    <w:lsdException w:name="Medium List 2 Accent 1" w:semiHidden="0" w:uiPriority="66" w:unhideWhenUsed="0"/>
-    <w:lsdException w:name="Medium Grid 1 Accent 1" w:semiHidden="0" w:uiPriority="67" w:unhideWhenUsed="0"/>
-    <w:lsdException w:name="Medium Grid 2 Accent 1" w:semiHidden="0" w:uiPriority="68" w:unhideWhenUsed="0"/>
-    <w:lsdException w:name="Medium Grid 3 Accent 1" w:semiHidden="0" w:uiPriority="69" w:unhideWhenUsed="0"/>
-    <w:lsdException w:name="Dark List Accent 1" w:semiHidden="0" w:uiPriority="70" w:unhideWhenUsed="0"/>
-    <w:lsdException w:name="Colorful Shading Accent 1" w:semiHidden="0" w:uiPriority="71" w:unhideWhenUsed="0"/>
-    <w:lsdException w:name="Colorful List Accent 1" w:semiHidden="0" w:uiPriority="72" w:unhideWhenUsed="0"/>
-    <w:lsdException w:name="Colorful Grid Accent 1" w:semiHidden="0" w:uiPriority="73" w:unhideWhenUsed="0"/>
-    <w:lsdException w:name="Light Shading Accent 2" w:semiHidden="0" w:uiPriority="60" w:unhideWhenUsed="0"/>
-    <w:lsdException w:name="Light List Accent 2" w:semiHidden="0" w:uiPriority="61" w:unhideWhenUsed="0"/>
-    <w:lsdException w:name="Light Grid Accent 2" w:semiHidden="0" w:uiPriority="62" w:unhideWhenUsed="0"/>
-    <w:lsdException w:name="Medium Shading 1 Accent 2" w:semiHidden="0" w:uiPriority="63" w:unhideWhenUsed="0"/>
-    <w:lsdException w:name="Medium Shading 2 Accent 2" w:semiHidden="0" w:uiPriority="64" w:unhideWhenUsed="0"/>
-    <w:lsdException w:name="Medium List 1 Accent 2" w:semiHidden="0" w:uiPriority="65" w:unhideWhenUsed="0"/>
-    <w:lsdException w:name="Medium List 2 Accent 2" w:semiHidden="0" w:uiPriority="66" w:unhideWhenUsed="0"/>
-    <w:lsdException w:name="Medium Grid 1 Accent 2" w:semiHidden="0" w:uiPriority="67" w:unhideWhenUsed="0"/>
-    <w:lsdException w:name="Medium Grid 2 Accent 2" w:semiHidden="0" w:uiPriority="68" w:unhideWhenUsed="0"/>
-    <w:lsdException w:name="Medium Grid 3 Accent 2" w:semiHidden="0" w:uiPriority="69" w:unhideWhenUsed="0"/>
-    <w:lsdException w:name="Dark List Accent 2" w:semiHidden="0" w:uiPriority="70" w:unhideWhenUsed="0"/>
-    <w:lsdException w:name="Colorful Shading Accent 2" w:semiHidden="0" w:uiPriority="71" w:unhideWhenUsed="0"/>
-    <w:lsdException w:name="Colorful List Accent 2" w:semiHidden="0" w:uiPriority="72" w:unhideWhenUsed="0"/>
-    <w:lsdException w:name="Colorful Grid Accent 2" w:semiHidden="0" w:uiPriority="73" w:unhideWhenUsed="0"/>
-    <w:lsdException w:name="Light Shading Accent 3" w:semiHidden="0" w:uiPriority="60" w:unhideWhenUsed="0"/>
-    <w:lsdException w:name="Light List Accent 3" w:semiHidden="0" w:uiPriority="61" w:unhideWhenUsed="0"/>
-    <w:lsdException w:name="Light Grid Accent 3" w:semiHidden="0" w:uiPriority="62" w:unhideWhenUsed="0"/>
-    <w:lsdException w:name="Medium Shading 1 Accent 3" w:semiHidden="0" w:uiPriority="63" w:unhideWhenUsed="0"/>
-    <w:lsdException w:name="Medium Shading 2 Accent 3" w:semiHidden="0" w:uiPriority="64" w:unhideWhenUsed="0"/>
-    <w:lsdException w:name="Medium List 1 Accent 3" w:semiHidden="0" w:uiPriority="65" w:unhideWhenUsed="0"/>
-    <w:lsdException w:name="Medium List 2 Accent 3" w:semiHidden="0" w:uiPriority="66" w:unhideWhenUsed="0"/>
-    <w:lsdException w:name="Medium Grid 1 Accent 3" w:semiHidden="0" w:uiPriority="67" w:unhideWhenUsed="0"/>
-    <w:lsdException w:name="Medium Grid 2 Accent 3" w:semiHidden="0" w:uiPriority="68" w:unhideWhenUsed="0"/>
-    <w:lsdException w:name="Medium Grid 3 Accent 3" w:semiHidden="0" w:uiPriority="69" w:unhideWhenUsed="0"/>
-    <w:lsdException w:name="Dark List Accent 3" w:semiHidden="0" w:uiPriority="70" w:unhideWhenUsed="0"/>
-    <w:lsdException w:name="Colorful Shading Accent 3" w:semiHidden="0" w:uiPriority="71" w:unhideWhenUsed="0"/>
-    <w:lsdException w:name="Colorful List Accent 3" w:semiHidden="0" w:uiPriority="72" w:unhideWhenUsed="0"/>
-    <w:lsdException w:name="Colorful Grid Accent 3" w:semiHidden="0" w:uiPriority="73" w:unhideWhenUsed="0"/>
-    <w:lsdException w:name="Light Shading Accent 4" w:semiHidden="0" w:uiPriority="60" w:unhideWhenUsed="0"/>
-    <w:lsdException w:name="Light List Accent 4" w:semiHidden="0" w:uiPriority="61" w:unhideWhenUsed="0"/>
-    <w:lsdException w:name="Light Grid Accent 4" w:semiHidden="0" w:uiPriority="62" w:unhideWhenUsed="0"/>
-    <w:lsdException w:name="Medium Shading 1 Accent 4" w:semiHidden="0" w:uiPriority="63" w:unhideWhenUsed="0"/>
-    <w:lsdException w:name="Medium Shading 2 Accent 4" w:semiHidden="0" w:uiPriority="64" w:unhideWhenUsed="0"/>
-    <w:lsdException w:name="Medium List 1 Accent 4" w:semiHidden="0" w:uiPriority="65" w:unhideWhenUsed="0"/>
-    <w:lsdException w:name="Medium List 2 Accent 4" w:semiHidden="0" w:uiPriority="66" w:unhideWhenUsed="0"/>
-    <w:lsdException w:name="Medium Grid 1 Accent 4" w:semiHidden="0" w:uiPriority="67" w:unhideWhenUsed="0"/>
-    <w:lsdException w:name="Medium Grid 2 Accent 4" w:semiHidden="0" w:uiPriority="68" w:unhideWhenUsed="0"/>
-    <w:lsdException w:name="Medium Grid 3 Accent 4" w:semiHidden="0" w:uiPriority="69" w:unhideWhenUsed="0"/>
-    <w:lsdException w:name="Dark List Accent 4" w:semiHidden="0" w:uiPriority="70" w:unhideWhenUsed="0"/>
-    <w:lsdException w:name="Colorful Shading Accent 4" w:semiHidden="0" w:uiPriority="71" w:unhideWhenUsed="0"/>
-    <w:lsdException w:name="Colorful List Accent 4" w:semiHidden="0" w:uiPriority="72" w:unhideWhenUsed="0"/>
-    <w:lsdException w:name="Colorful Grid Accent 4" w:semiHidden="0" w:uiPriority="73" w:unhideWhenUsed="0"/>
-    <w:lsdException w:name="Light Shading Accent 5" w:semiHidden="0" w:uiPriority="60" w:unhideWhenUsed="0"/>
-    <w:lsdException w:name="Light List Accent 5" w:semiHidden="0" w:uiPriority="61" w:unhideWhenUsed="0"/>
-    <w:lsdException w:name="Light Grid Accent 5" w:semiHidden="0" w:uiPriority="62" w:unhideWhenUsed="0"/>
-    <w:lsdException w:name="Medium Shading 1 Accent 5" w:semiHidden="0" w:uiPriority="63" w:unhideWhenUsed="0"/>
-    <w:lsdException w:name="Medium Shading 2 Accent 5" w:semiHidden="0" w:uiPriority="64" w:unhideWhenUsed="0"/>
-    <w:lsdException w:name="Medium List 1 Accent 5" w:semiHidden="0" w:uiPriority="65" w:unhideWhenUsed="0"/>
-    <w:lsdException w:name="Medium List 2 Accent 5" w:semiHidden="0" w:uiPriority="66" w:unhideWhenUsed="0"/>
-    <w:lsdException w:name="Medium Grid 1 Accent 5" w:semiHidden="0" w:uiPriority="67" w:unhideWhenUsed="0"/>
-    <w:lsdException w:name="Medium Grid 2 Accent 5" w:semiHidden="0" w:uiPriority="68" w:unhideWhenUsed="0"/>
-    <w:lsdException w:name="Medium Grid 3 Accent 5" w:semiHidden="0" w:uiPriority="69" w:unhideWhenUsed="0"/>
-    <w:lsdException w:name="Dark List Accent 5" w:semiHidden="0" w:uiPriority="70" w:unhideWhenUsed="0"/>
-    <w:lsdException w:name="Colorful Shading Accent 5" w:semiHidden="0" w:uiPriority="71" w:unhideWhenUsed="0"/>
-    <w:lsdException w:name="Colorful List Accent 5" w:semiHidden="0" w:uiPriority="72" w:unhideWhenUsed="0"/>
-    <w:lsdException w:name="Colorful Grid Accent 5" w:semiHidden="0" w:uiPriority="73" w:unhideWhenUsed="0"/>
-    <w:lsdException w:name="Light Shading Accent 6" w:semiHidden="0" w:uiPriority="60" w:unhideWhenUsed="0"/>
-    <w:lsdException w:name="Light List Accent 6" w:semiHidden="0" w:uiPriority="61" w:unhideWhenUsed="0"/>
-    <w:lsdException w:name="Light Grid Accent 6" w:semiHidden="0" w:uiPriority="62" w:unhideWhenUsed="0"/>
-    <w:lsdException w:name="Medium Shading 1 Accent 6" w:semiHidden="0" w:uiPriority="63" w:unhideWhenUsed="0"/>
-    <w:lsdException w:name="Medium Shading 2 Accent 6" w:semiHidden="0" w:uiPriority="64" w:unhideWhenUsed="0"/>
-    <w:lsdException w:name="Medium List 1 Accent 6" w:semiHidden="0" w:uiPriority="65" w:unhideWhenUsed="0"/>
-    <w:lsdException w:name="Medium List 2 Accent 6" w:semiHidden="0" w:uiPriority="66" w:unhideWhenUsed="0"/>
-    <w:lsdException w:name="Medium Grid 1 Accent 6" w:semiHidden="0" w:uiPriority="67" w:unhideWhenUsed="0"/>
-    <w:lsdException w:name="Medium Grid 2 Accent 6" w:semiHidden="0" w:uiPriority="68" w:unhideWhenUsed="0"/>
-    <w:lsdException w:name="Medium Grid 3 Accent 6" w:semiHidden="0" w:uiPriority="69" w:unhideWhenUsed="0"/>
-    <w:lsdException w:name="Dark List Accent 6" w:semiHidden="0" w:uiPriority="70" w:unhideWhenUsed="0"/>
-    <w:lsdException w:name="Colorful Shading Accent 6" w:semiHidden="0" w:uiPriority="71" w:unhideWhenUsed="0"/>
-    <w:lsdException w:name="Colorful List Accent 6" w:semiHidden="0" w:uiPriority="72" w:unhideWhenUsed="0"/>
-    <w:lsdException w:name="Colorful Grid Accent 6" w:semiHidden="0" w:uiPriority="73" w:unhideWhenUsed="0"/>
-    <w:lsdException w:name="Subtle Emphasis" w:semiHidden="0" w:uiPriority="19" w:unhideWhenUsed="0" w:qFormat="1"/>
-    <w:lsdException w:name="Intense Emphasis" w:semiHidden="0" w:uiPriority="21" w:unhideWhenUsed="0" w:qFormat="1"/>
-    <w:lsdException w:name="Subtle Reference" w:semiHidden="0" w:uiPriority="31" w:unhideWhenUsed="0" w:qFormat="1"/>
-    <w:lsdException w:name="Intense Reference" w:semiHidden="0" w:uiPriority="32" w:unhideWhenUsed="0" w:qFormat="1"/>
-    <w:lsdException w:name="Book Title" w:semiHidden="0" w:uiPriority="33" w:unhideWhenUsed="0" w:qFormat="1"/>
-    <w:lsdException w:name="Bibliography" w:uiPriority="37"/>
-    <w:lsdException w:name="TOC Heading" w:uiPriority="39" w:qFormat="1"/>
+  <w:latentStyles w:defLockedState="0" w:defUIPriority="99" w:defSemiHidden="0" w:defUnhideWhenUsed="0" w:defQFormat="0" w:count="376">
+    <w:lsdException w:name="Normal" w:uiPriority="0" w:qFormat="1"/>
+    <w:lsdException w:name="heading 1" w:uiPriority="9" w:qFormat="1"/>
+    <w:lsdException w:name="heading 2" w:semiHidden="1" w:uiPriority="9" w:unhideWhenUsed="1" w:qFormat="1"/>
+    <w:lsdException w:name="heading 3" w:semiHidden="1" w:uiPriority="9" w:unhideWhenUsed="1" w:qFormat="1"/>
+    <w:lsdException w:name="heading 4" w:semiHidden="1" w:uiPriority="9" w:unhideWhenUsed="1" w:qFormat="1"/>
+    <w:lsdException w:name="heading 5" w:semiHidden="1" w:uiPriority="9" w:unhideWhenUsed="1" w:qFormat="1"/>
+    <w:lsdException w:name="heading 6" w:semiHidden="1" w:uiPriority="9" w:unhideWhenUsed="1" w:qFormat="1"/>
+    <w:lsdException w:name="heading 7" w:semiHidden="1" w:uiPriority="9" w:unhideWhenUsed="1" w:qFormat="1"/>
+    <w:lsdException w:name="heading 8" w:semiHidden="1" w:uiPriority="9" w:unhideWhenUsed="1" w:qFormat="1"/>
+    <w:lsdException w:name="heading 9" w:semiHidden="1" w:uiPriority="9" w:unhideWhenUsed="1" w:qFormat="1"/>
+    <w:lsdException w:name="index 1" w:semiHidden="1" w:unhideWhenUsed="1"/>
+    <w:lsdException w:name="index 2" w:semiHidden="1" w:unhideWhenUsed="1"/>
+    <w:lsdException w:name="index 3" w:semiHidden="1" w:unhideWhenUsed="1"/>
+    <w:lsdException w:name="index 4" w:semiHidden="1" w:unhideWhenUsed="1"/>
+    <w:lsdException w:name="index 5" w:semiHidden="1" w:unhideWhenUsed="1"/>
+    <w:lsdException w:name="index 6" w:semiHidden="1" w:unhideWhenUsed="1"/>
+    <w:lsdException w:name="index 7" w:semiHidden="1" w:unhideWhenUsed="1"/>
+    <w:lsdException w:name="index 8" w:semiHidden="1" w:unhideWhenUsed="1"/>
+    <w:lsdException w:name="index 9" w:semiHidden="1" w:unhideWhenUsed="1"/>
+    <w:lsdException w:name="toc 1" w:semiHidden="1" w:uiPriority="39" w:unhideWhenUsed="1"/>
+    <w:lsdException w:name="toc 2" w:semiHidden="1" w:uiPriority="39" w:unhideWhenUsed="1"/>
+    <w:lsdException w:name="toc 3" w:semiHidden="1" w:uiPriority="39" w:unhideWhenUsed="1"/>
+    <w:lsdException w:name="toc 4" w:semiHidden="1" w:uiPriority="39" w:unhideWhenUsed="1"/>
+    <w:lsdException w:name="toc 5" w:semiHidden="1" w:uiPriority="39" w:unhideWhenUsed="1"/>
+    <w:lsdException w:name="toc 6" w:semiHidden="1" w:uiPriority="39" w:unhideWhenUsed="1"/>
+    <w:lsdException w:name="toc 7" w:semiHidden="1" w:uiPriority="39" w:unhideWhenUsed="1"/>
+    <w:lsdException w:name="toc 8" w:semiHidden="1" w:uiPriority="39" w:unhideWhenUsed="1"/>
+    <w:lsdException w:name="toc 9" w:semiHidden="1" w:uiPriority="39" w:unhideWhenUsed="1"/>
+    <w:lsdException w:name="Normal Indent" w:semiHidden="1" w:unhideWhenUsed="1"/>
+    <w:lsdException w:name="footnote text" w:semiHidden="1" w:unhideWhenUsed="1"/>
+    <w:lsdException w:name="annotation text" w:semiHidden="1" w:unhideWhenUsed="1"/>
+    <w:lsdException w:name="header" w:semiHidden="1" w:unhideWhenUsed="1"/>
+    <w:lsdException w:name="footer" w:semiHidden="1" w:unhideWhenUsed="1"/>
+    <w:lsdException w:name="index heading" w:semiHidden="1" w:unhideWhenUsed="1"/>
+    <w:lsdException w:name="caption" w:semiHidden="1" w:uiPriority="35" w:unhideWhenUsed="1" w:qFormat="1"/>
+    <w:lsdException w:name="table of figures" w:semiHidden="1" w:unhideWhenUsed="1"/>
+    <w:lsdException w:name="envelope address" w:semiHidden="1" w:unhideWhenUsed="1"/>
+    <w:lsdException w:name="envelope return" w:semiHidden="1" w:unhideWhenUsed="1"/>
+    <w:lsdException w:name="footnote reference" w:semiHidden="1" w:unhideWhenUsed="1"/>
+    <w:lsdException w:name="annotation reference" w:semiHidden="1" w:unhideWhenUsed="1"/>
+    <w:lsdException w:name="line number" w:semiHidden="1" w:unhideWhenUsed="1"/>
+    <w:lsdException w:name="page number" w:semiHidden="1" w:unhideWhenUsed="1"/>
+    <w:lsdException w:name="endnote reference" w:semiHidden="1" w:unhideWhenUsed="1"/>
+    <w:lsdException w:name="endnote text" w:semiHidden="1" w:unhideWhenUsed="1"/>
+    <w:lsdException w:name="table of authorities" w:semiHidden="1" w:unhideWhenUsed="1"/>
+    <w:lsdException w:name="macro" w:semiHidden="1" w:unhideWhenUsed="1"/>
+    <w:lsdException w:name="toa heading" w:semiHidden="1" w:unhideWhenUsed="1"/>
+    <w:lsdException w:name="List" w:semiHidden="1" w:unhideWhenUsed="1"/>
+    <w:lsdException w:name="List Bullet" w:semiHidden="1" w:unhideWhenUsed="1"/>
+    <w:lsdException w:name="List Number" w:semiHidden="1" w:unhideWhenUsed="1"/>
+    <w:lsdException w:name="List 2" w:semiHidden="1" w:unhideWhenUsed="1"/>
+    <w:lsdException w:name="List 3" w:semiHidden="1" w:unhideWhenUsed="1"/>
+    <w:lsdException w:name="List 4" w:semiHidden="1" w:unhideWhenUsed="1"/>
+    <w:lsdException w:name="List 5" w:semiHidden="1" w:unhideWhenUsed="1"/>
+    <w:lsdException w:name="List Bullet 2" w:semiHidden="1" w:unhideWhenUsed="1"/>
+    <w:lsdException w:name="List Bullet 3" w:semiHidden="1" w:unhideWhenUsed="1"/>
+    <w:lsdException w:name="List Bullet 4" w:semiHidden="1" w:unhideWhenUsed="1"/>
+    <w:lsdException w:name="List Bullet 5" w:semiHidden="1" w:unhideWhenUsed="1"/>
+    <w:lsdException w:name="List Number 2" w:semiHidden="1" w:unhideWhenUsed="1"/>
+    <w:lsdException w:name="List Number 3" w:semiHidden="1" w:unhideWhenUsed="1"/>
+    <w:lsdException w:name="List Number 4" w:semiHidden="1" w:unhideWhenUsed="1"/>
+    <w:lsdException w:name="List Number 5" w:semiHidden="1" w:unhideWhenUsed="1"/>
+    <w:lsdException w:name="Title" w:uiPriority="10" w:qFormat="1"/>
+    <w:lsdException w:name="Closing" w:semiHidden="1" w:unhideWhenUsed="1"/>
+    <w:lsdException w:name="Signature" w:semiHidden="1" w:unhideWhenUsed="1"/>
+    <w:lsdException w:name="Default Paragraph Font" w:semiHidden="1" w:uiPriority="1" w:unhideWhenUsed="1"/>
+    <w:lsdException w:name="Body Text" w:semiHidden="1" w:unhideWhenUsed="1"/>
+    <w:lsdException w:name="Body Text Indent" w:semiHidden="1" w:unhideWhenUsed="1"/>
+    <w:lsdException w:name="List Continue" w:semiHidden="1" w:unhideWhenUsed="1"/>
+    <w:lsdException w:name="List Continue 2" w:semiHidden="1" w:unhideWhenUsed="1"/>
+    <w:lsdException w:name="List Continue 3" w:semiHidden="1" w:unhideWhenUsed="1"/>
+    <w:lsdException w:name="List Continue 4" w:semiHidden="1" w:unhideWhenUsed="1"/>
+    <w:lsdException w:name="List Continue 5" w:semiHidden="1" w:unhideWhenUsed="1"/>
+    <w:lsdException w:name="Message Header" w:semiHidden="1" w:unhideWhenUsed="1"/>
+    <w:lsdException w:name="Subtitle" w:uiPriority="11" w:qFormat="1"/>
+    <w:lsdException w:name="Salutation" w:semiHidden="1" w:unhideWhenUsed="1"/>
+    <w:lsdException w:name="Date" w:semiHidden="1" w:unhideWhenUsed="1"/>
+    <w:lsdException w:name="Body Text First Indent" w:semiHidden="1" w:unhideWhenUsed="1"/>
+    <w:lsdException w:name="Body Text First Indent 2" w:semiHidden="1" w:unhideWhenUsed="1"/>
+    <w:lsdException w:name="Note Heading" w:semiHidden="1" w:unhideWhenUsed="1"/>
+    <w:lsdException w:name="Body Text 2" w:semiHidden="1" w:unhideWhenUsed="1"/>
+    <w:lsdException w:name="Body Text 3" w:semiHidden="1" w:unhideWhenUsed="1"/>
+    <w:lsdException w:name="Body Text Indent 2" w:semiHidden="1" w:unhideWhenUsed="1"/>
+    <w:lsdException w:name="Body Text Indent 3" w:semiHidden="1" w:unhideWhenUsed="1"/>
+    <w:lsdException w:name="Block Text" w:semiHidden="1" w:unhideWhenUsed="1"/>
+    <w:lsdException w:name="Hyperlink" w:semiHidden="1" w:unhideWhenUsed="1"/>
+    <w:lsdException w:name="FollowedHyperlink" w:semiHidden="1" w:unhideWhenUsed="1"/>
+    <w:lsdException w:name="Strong" w:uiPriority="22" w:qFormat="1"/>
+    <w:lsdException w:name="Emphasis" w:uiPriority="20" w:qFormat="1"/>
+    <w:lsdException w:name="Document Map" w:semiHidden="1" w:unhideWhenUsed="1"/>
+    <w:lsdException w:name="Plain Text" w:semiHidden="1" w:unhideWhenUsed="1"/>
+    <w:lsdException w:name="E-mail Signature" w:semiHidden="1" w:unhideWhenUsed="1"/>
+    <w:lsdException w:name="HTML Top of Form" w:semiHidden="1" w:unhideWhenUsed="1"/>
+    <w:lsdException w:name="HTML Bottom of Form" w:semiHidden="1" w:unhideWhenUsed="1"/>
+    <w:lsdException w:name="Normal (Web)" w:semiHidden="1" w:unhideWhenUsed="1"/>
+    <w:lsdException w:name="HTML Acronym" w:semiHidden="1" w:unhideWhenUsed="1"/>
+    <w:lsdException w:name="HTML Address" w:semiHidden="1" w:unhideWhenUsed="1"/>
+    <w:lsdException w:name="HTML Cite" w:semiHidden="1" w:unhideWhenUsed="1"/>
+    <w:lsdException w:name="HTML Code" w:semiHidden="1" w:unhideWhenUsed="1"/>
+    <w:lsdException w:name="HTML Definition" w:semiHidden="1" w:unhideWhenUsed="1"/>
+    <w:lsdException w:name="HTML Keyboard" w:semiHidden="1" w:unhideWhenUsed="1"/>
+    <w:lsdException w:name="HTML Preformatted" w:semiHidden="1" w:unhideWhenUsed="1"/>
+    <w:lsdException w:name="HTML Sample" w:semiHidden="1" w:unhideWhenUsed="1"/>
+    <w:lsdException w:name="HTML Typewriter" w:semiHidden="1" w:unhideWhenUsed="1"/>
+    <w:lsdException w:name="HTML Variable" w:semiHidden="1" w:unhideWhenUsed="1"/>
+    <w:lsdException w:name="Normal Table" w:semiHidden="1" w:unhideWhenUsed="1"/>
+    <w:lsdException w:name="annotation subject" w:semiHidden="1" w:unhideWhenUsed="1"/>
+    <w:lsdException w:name="No List" w:semiHidden="1" w:unhideWhenUsed="1"/>
+    <w:lsdException w:name="Outline List 1" w:semiHidden="1" w:unhideWhenUsed="1"/>
+    <w:lsdException w:name="Outline List 2" w:semiHidden="1" w:unhideWhenUsed="1"/>
+    <w:lsdException w:name="Outline List 3" w:semiHidden="1" w:unhideWhenUsed="1"/>
+    <w:lsdException w:name="Table Simple 1" w:semiHidden="1" w:unhideWhenUsed="1"/>
+    <w:lsdException w:name="Table Simple 2" w:semiHidden="1" w:unhideWhenUsed="1"/>
+    <w:lsdException w:name="Table Simple 3" w:semiHidden="1" w:unhideWhenUsed="1"/>
+    <w:lsdException w:name="Table Classic 1" w:semiHidden="1" w:unhideWhenUsed="1"/>
+    <w:lsdException w:name="Table Classic 2" w:semiHidden="1" w:unhideWhenUsed="1"/>
+    <w:lsdException w:name="Table Classic 3" w:semiHidden="1" w:unhideWhenUsed="1"/>
+    <w:lsdException w:name="Table Classic 4" w:semiHidden="1" w:unhideWhenUsed="1"/>
+    <w:lsdException w:name="Table Colorful 1" w:semiHidden="1" w:unhideWhenUsed="1"/>
+    <w:lsdException w:name="Table Colorful 2" w:semiHidden="1" w:unhideWhenUsed="1"/>
+    <w:lsdException w:name="Table Colorful 3" w:semiHidden="1" w:unhideWhenUsed="1"/>
+    <w:lsdException w:name="Table Columns 1" w:semiHidden="1" w:unhideWhenUsed="1"/>
+    <w:lsdException w:name="Table Columns 2" w:semiHidden="1" w:unhideWhenUsed="1"/>
+    <w:lsdException w:name="Table Columns 3" w:semiHidden="1" w:unhideWhenUsed="1"/>
+    <w:lsdException w:name="Table Columns 4" w:semiHidden="1" w:unhideWhenUsed="1"/>
+    <w:lsdException w:name="Table Columns 5" w:semiHidden="1" w:unhideWhenUsed="1"/>
+    <w:lsdException w:name="Table Grid 1" w:semiHidden="1" w:unhideWhenUsed="1"/>
+    <w:lsdException w:name="Table Grid 2" w:semiHidden="1" w:unhideWhenUsed="1"/>
+    <w:lsdException w:name="Table Grid 3" w:semiHidden="1" w:unhideWhenUsed="1"/>
+    <w:lsdException w:name="Table Grid 4" w:semiHidden="1" w:unhideWhenUsed="1"/>
+    <w:lsdException w:name="Table Grid 5" w:semiHidden="1" w:unhideWhenUsed="1"/>
+    <w:lsdException w:name="Table Grid 6" w:semiHidden="1" w:unhideWhenUsed="1"/>
+    <w:lsdException w:name="Table Grid 7" w:semiHidden="1" w:unhideWhenUsed="1"/>
+    <w:lsdException w:name="Table Grid 8" w:semiHidden="1" w:unhideWhenUsed="1"/>
+    <w:lsdException w:name="Table List 1" w:semiHidden="1" w:unhideWhenUsed="1"/>
+    <w:lsdException w:name="Table List 2" w:semiHidden="1" w:unhideWhenUsed="1"/>
+    <w:lsdException w:name="Table List 3" w:semiHidden="1" w:unhideWhenUsed="1"/>
+    <w:lsdException w:name="Table List 4" w:semiHidden="1" w:unhideWhenUsed="1"/>
+    <w:lsdException w:name="Table List 5" w:semiHidden="1" w:unhideWhenUsed="1"/>
+    <w:lsdException w:name="Table List 6" w:semiHidden="1" w:unhideWhenUsed="1"/>
+    <w:lsdException w:name="Table List 7" w:semiHidden="1" w:unhideWhenUsed="1"/>
+    <w:lsdException w:name="Table List 8" w:semiHidden="1" w:unhideWhenUsed="1"/>
+    <w:lsdException w:name="Table 3D effects 1" w:semiHidden="1" w:unhideWhenUsed="1"/>
+    <w:lsdException w:name="Table 3D effects 2" w:semiHidden="1" w:unhideWhenUsed="1"/>
+    <w:lsdException w:name="Table 3D effects 3" w:semiHidden="1" w:unhideWhenUsed="1"/>
+    <w:lsdException w:name="Table Contemporary" w:semiHidden="1" w:unhideWhenUsed="1"/>
+    <w:lsdException w:name="Table Elegant" w:semiHidden="1" w:unhideWhenUsed="1"/>
+    <w:lsdException w:name="Table Professional" w:semiHidden="1" w:unhideWhenUsed="1"/>
+    <w:lsdException w:name="Table Subtle 1" w:semiHidden="1" w:unhideWhenUsed="1"/>
+    <w:lsdException w:name="Table Subtle 2" w:semiHidden="1" w:unhideWhenUsed="1"/>
+    <w:lsdException w:name="Table Web 1" w:semiHidden="1" w:unhideWhenUsed="1"/>
+    <w:lsdException w:name="Table Web 2" w:semiHidden="1" w:unhideWhenUsed="1"/>
+    <w:lsdException w:name="Table Web 3" w:semiHidden="1" w:unhideWhenUsed="1"/>
+    <w:lsdException w:name="Balloon Text" w:semiHidden="1" w:unhideWhenUsed="1"/>
+    <w:lsdException w:name="Table Grid" w:semiHidden="1" w:uiPriority="59" w:unhideWhenUsed="1"/>
+    <w:lsdException w:name="Table Theme" w:semiHidden="1" w:unhideWhenUsed="1"/>
+    <w:lsdException w:name="Placeholder Text" w:semiHidden="1"/>
+    <w:lsdException w:name="No Spacing" w:uiPriority="1" w:qFormat="1"/>
+    <w:lsdException w:name="Light Shading" w:uiPriority="60"/>
+    <w:lsdException w:name="Light List" w:uiPriority="61"/>
+    <w:lsdException w:name="Light Grid" w:uiPriority="62"/>
+    <w:lsdException w:name="Medium Shading 1" w:uiPriority="63"/>
+    <w:lsdException w:name="Medium Shading 2" w:uiPriority="64"/>
+    <w:lsdException w:name="Medium List 1" w:uiPriority="65"/>
+    <w:lsdException w:name="Medium List 2" w:uiPriority="66"/>
+    <w:lsdException w:name="Medium Grid 1" w:uiPriority="67"/>
+    <w:lsdException w:name="Medium Grid 2" w:uiPriority="68"/>
+    <w:lsdException w:name="Medium Grid 3" w:uiPriority="69"/>
+    <w:lsdException w:name="Dark List" w:uiPriority="70"/>
+    <w:lsdException w:name="Colorful Shading" w:uiPriority="71"/>
+    <w:lsdException w:name="Colorful List" w:uiPriority="72"/>
+    <w:lsdException w:name="Colorful Grid" w:uiPriority="73"/>
+    <w:lsdException w:name="Light Shading Accent 1" w:uiPriority="60"/>
+    <w:lsdException w:name="Light List Accent 1" w:uiPriority="61"/>
+    <w:lsdException w:name="Light Grid Accent 1" w:uiPriority="62"/>
+    <w:lsdException w:name="Medium Shading 1 Accent 1" w:uiPriority="63"/>
+    <w:lsdException w:name="Medium Shading 2 Accent 1" w:uiPriority="64"/>
+    <w:lsdException w:name="Medium List 1 Accent 1" w:uiPriority="65"/>
+    <w:lsdException w:name="Revision" w:semiHidden="1"/>
+    <w:lsdException w:name="List Paragraph" w:uiPriority="34" w:qFormat="1"/>
+    <w:lsdException w:name="Quote" w:uiPriority="29" w:qFormat="1"/>
+    <w:lsdException w:name="Intense Quote" w:uiPriority="30" w:qFormat="1"/>
+    <w:lsdException w:name="Medium List 2 Accent 1" w:uiPriority="66"/>
+    <w:lsdException w:name="Medium Grid 1 Accent 1" w:uiPriority="67"/>
+    <w:lsdException w:name="Medium Grid 2 Accent 1" w:uiPriority="68"/>
+    <w:lsdException w:name="Medium Grid 3 Accent 1" w:uiPriority="69"/>
+    <w:lsdException w:name="Dark List Accent 1" w:uiPriority="70"/>
+    <w:lsdException w:name="Colorful Shading Accent 1" w:uiPriority="71"/>
+    <w:lsdException w:name="Colorful List Accent 1" w:uiPriority="72"/>
+    <w:lsdException w:name="Colorful Grid Accent 1" w:uiPriority="73"/>
+    <w:lsdException w:name="Light Shading Accent 2" w:uiPriority="60"/>
+    <w:lsdException w:name="Light List Accent 2" w:uiPriority="61"/>
+    <w:lsdException w:name="Light Grid Accent 2" w:uiPriority="62"/>
+    <w:lsdException w:name="Medium Shading 1 Accent 2" w:uiPriority="63"/>
+    <w:lsdException w:name="Medium Shading 2 Accent 2" w:uiPriority="64"/>
+    <w:lsdException w:name="Medium List 1 Accent 2" w:uiPriority="65"/>
+    <w:lsdException w:name="Medium List 2 Accent 2" w:uiPriority="66"/>
+    <w:lsdException w:name="Medium Grid 1 Accent 2" w:uiPriority="67"/>
+    <w:lsdException w:name="Medium Grid 2 Accent 2" w:uiPriority="68"/>
+    <w:lsdException w:name="Medium Grid 3 Accent 2" w:uiPriority="69"/>
+    <w:lsdException w:name="Dark List Accent 2" w:uiPriority="70"/>
+    <w:lsdException w:name="Colorful Shading Accent 2" w:uiPriority="71"/>
+    <w:lsdException w:name="Colorful List Accent 2" w:uiPriority="72"/>
+    <w:lsdException w:name="Colorful Grid Accent 2" w:uiPriority="73"/>
+    <w:lsdException w:name="Light Shading Accent 3" w:uiPriority="60"/>
+    <w:lsdException w:name="Light List Accent 3" w:uiPriority="61"/>
+    <w:lsdException w:name="Light Grid Accent 3" w:uiPriority="62"/>
+    <w:lsdException w:name="Medium Shading 1 Accent 3" w:uiPriority="63"/>
+    <w:lsdException w:name="Medium Shading 2 Accent 3" w:uiPriority="64"/>
+    <w:lsdException w:name="Medium List 1 Accent 3" w:uiPriority="65"/>
+    <w:lsdException w:name="Medium List 2 Accent 3" w:uiPriority="66"/>
+    <w:lsdException w:name="Medium Grid 1 Accent 3" w:uiPriority="67"/>
+    <w:lsdException w:name="Medium Grid 2 Accent 3" w:uiPriority="68"/>
+    <w:lsdException w:name="Medium Grid 3 Accent 3" w:uiPriority="69"/>
+    <w:lsdException w:name="Dark List Accent 3" w:uiPriority="70"/>
+    <w:lsdException w:name="Colorful Shading Accent 3" w:uiPriority="71"/>
+    <w:lsdException w:name="Colorful List Accent 3" w:uiPriority="72"/>
+    <w:lsdException w:name="Colorful Grid Accent 3" w:uiPriority="73"/>
+    <w:lsdException w:name="Light Shading Accent 4" w:uiPriority="60"/>
+    <w:lsdException w:name="Light List Accent 4" w:uiPriority="61"/>
+    <w:lsdException w:name="Light Grid Accent 4" w:uiPriority="62"/>
+    <w:lsdException w:name="Medium Shading 1 Accent 4" w:uiPriority="63"/>
+    <w:lsdException w:name="Medium Shading 2 Accent 4" w:uiPriority="64"/>
+    <w:lsdException w:name="Medium List 1 Accent 4" w:uiPriority="65"/>
+    <w:lsdException w:name="Medium List 2 Accent 4" w:uiPriority="66"/>
+    <w:lsdException w:name="Medium Grid 1 Accent 4" w:uiPriority="67"/>
+    <w:lsdException w:name="Medium Grid 2 Accent 4" w:uiPriority="68"/>
+    <w:lsdException w:name="Medium Grid 3 Accent 4" w:uiPriority="69"/>
+    <w:lsdException w:name="Dark List Accent 4" w:uiPriority="70"/>
+    <w:lsdException w:name="Colorful Shading Accent 4" w:uiPriority="71"/>
+    <w:lsdException w:name="Colorful List Accent 4" w:uiPriority="72"/>
+    <w:lsdException w:name="Colorful Grid Accent 4" w:uiPriority="73"/>
+    <w:lsdException w:name="Light Shading Accent 5" w:uiPriority="60"/>
+    <w:lsdException w:name="Light List Accent 5" w:uiPriority="61"/>
+    <w:lsdException w:name="Light Grid Accent 5" w:uiPriority="62"/>
+    <w:lsdException w:name="Medium Shading 1 Accent 5" w:uiPriority="63"/>
+    <w:lsdException w:name="Medium Shading 2 Accent 5" w:uiPriority="64"/>
+    <w:lsdException w:name="Medium List 1 Accent 5" w:uiPriority="65"/>
+    <w:lsdException w:name="Medium List 2 Accent 5" w:uiPriority="66"/>
+    <w:lsdException w:name="Medium Grid 1 Accent 5" w:uiPriority="67"/>
+    <w:lsdException w:name="Medium Grid 2 Accent 5" w:uiPriority="68"/>
+    <w:lsdException w:name="Medium Grid 3 Accent 5" w:uiPriority="69"/>
+    <w:lsdException w:name="Dark List Accent 5" w:uiPriority="70"/>
+    <w:lsdException w:name="Colorful Shading Accent 5" w:uiPriority="71"/>
+    <w:lsdException w:name="Colorful List Accent 5" w:uiPriority="72"/>
+    <w:lsdException w:name="Colorful Grid Accent 5" w:uiPriority="73"/>
+    <w:lsdException w:name="Light Shading Accent 6" w:uiPriority="60"/>
+    <w:lsdException w:name="Light List Accent 6" w:uiPriority="61"/>
+    <w:lsdException w:name="Light Grid Accent 6" w:uiPriority="62"/>
+    <w:lsdException w:name="Medium Shading 1 Accent 6" w:uiPriority="63"/>
+    <w:lsdException w:name="Medium Shading 2 Accent 6" w:uiPriority="64"/>
+    <w:lsdException w:name="Medium List 1 Accent 6" w:uiPriority="65"/>
+    <w:lsdException w:name="Medium List 2 Accent 6" w:uiPriority="66"/>
+    <w:lsdException w:name="Medium Grid 1 Accent 6" w:uiPriority="67"/>
+    <w:lsdException w:name="Medium Grid 2 Accent 6" w:uiPriority="68"/>
+    <w:lsdException w:name="Medium Grid 3 Accent 6" w:uiPriority="69"/>
+    <w:lsdException w:name="Dark List Accent 6" w:uiPriority="70"/>
+    <w:lsdException w:name="Colorful Shading Accent 6" w:uiPriority="71"/>
+    <w:lsdException w:name="Colorful List Accent 6" w:uiPriority="72"/>
+    <w:lsdException w:name="Colorful Grid Accent 6" w:uiPriority="73"/>
+    <w:lsdException w:name="Subtle Emphasis" w:uiPriority="19" w:qFormat="1"/>
+    <w:lsdException w:name="Intense Emphasis" w:uiPriority="21" w:qFormat="1"/>
+    <w:lsdException w:name="Subtle Reference" w:uiPriority="31" w:qFormat="1"/>
+    <w:lsdException w:name="Intense Reference" w:uiPriority="32" w:qFormat="1"/>
+    <w:lsdException w:name="Book Title" w:uiPriority="33" w:qFormat="1"/>
+    <w:lsdException w:name="Bibliography" w:semiHidden="1" w:uiPriority="37" w:unhideWhenUsed="1"/>
+    <w:lsdException w:name="TOC Heading" w:semiHidden="1" w:uiPriority="39" w:unhideWhenUsed="1" w:qFormat="1"/>
+    <w:lsdException w:name="Plain Table 1" w:uiPriority="41"/>
+    <w:lsdException w:name="Plain Table 2" w:uiPriority="42"/>
+    <w:lsdException w:name="Plain Table 3" w:uiPriority="43"/>
+    <w:lsdException w:name="Plain Table 4" w:uiPriority="44"/>
+    <w:lsdException w:name="Plain Table 5" w:uiPriority="45"/>
+    <w:lsdException w:name="Grid Table Light" w:uiPriority="40"/>
+    <w:lsdException w:name="Grid Table 1 Light" w:uiPriority="46"/>
+    <w:lsdException w:name="Grid Table 2" w:uiPriority="47"/>
+    <w:lsdException w:name="Grid Table 3" w:uiPriority="48"/>
+    <w:lsdException w:name="Grid Table 4" w:uiPriority="49"/>
+    <w:lsdException w:name="Grid Table 5 Dark" w:uiPriority="50"/>
+    <w:lsdException w:name="Grid Table 6 Colorful" w:uiPriority="51"/>
+    <w:lsdException w:name="Grid Table 7 Colorful" w:uiPriority="52"/>
+    <w:lsdException w:name="Grid Table 1 Light Accent 1" w:uiPriority="46"/>
+    <w:lsdException w:name="Grid Table 2 Accent 1" w:uiPriority="47"/>
+    <w:lsdException w:name="Grid Table 3 Accent 1" w:uiPriority="48"/>
+    <w:lsdException w:name="Grid Table 4 Accent 1" w:uiPriority="49"/>
+    <w:lsdException w:name="Grid Table 5 Dark Accent 1" w:uiPriority="50"/>
+    <w:lsdException w:name="Grid Table 6 Colorful Accent 1" w:uiPriority="51"/>
+    <w:lsdException w:name="Grid Table 7 Colorful Accent 1" w:uiPriority="52"/>
+    <w:lsdException w:name="Grid Table 1 Light Accent 2" w:uiPriority="46"/>
+    <w:lsdException w:name="Grid Table 2 Accent 2" w:uiPriority="47"/>
+    <w:lsdException w:name="Grid Table 3 Accent 2" w:uiPriority="48"/>
+    <w:lsdException w:name="Grid Table 4 Accent 2" w:uiPriority="49"/>
+    <w:lsdException w:name="Grid Table 5 Dark Accent 2" w:uiPriority="50"/>
+    <w:lsdException w:name="Grid Table 6 Colorful Accent 2" w:uiPriority="51"/>
+    <w:lsdException w:name="Grid Table 7 Colorful Accent 2" w:uiPriority="52"/>
+    <w:lsdException w:name="Grid Table 1 Light Accent 3" w:uiPriority="46"/>
+    <w:lsdException w:name="Grid Table 2 Accent 3" w:uiPriority="47"/>
+    <w:lsdException w:name="Grid Table 3 Accent 3" w:uiPriority="48"/>
+    <w:lsdException w:name="Grid Table 4 Accent 3" w:uiPriority="49"/>
+    <w:lsdException w:name="Grid Table 5 Dark Accent 3" w:uiPriority="50"/>
+    <w:lsdException w:name="Grid Table 6 Colorful Accent 3" w:uiPriority="51"/>
+    <w:lsdException w:name="Grid Table 7 Colorful Accent 3" w:uiPriority="52"/>
+    <w:lsdException w:name="Grid Table 1 Light Accent 4" w:uiPriority="46"/>
+    <w:lsdException w:name="Grid Table 2 Accent 4" w:uiPriority="47"/>
+    <w:lsdException w:name="Grid Table 3 Accent 4" w:uiPriority="48"/>
+    <w:lsdException w:name="Grid Table 4 Accent 4" w:uiPriority="49"/>
+    <w:lsdException w:name="Grid Table 5 Dark Accent 4" w:uiPriority="50"/>
+    <w:lsdException w:name="Grid Table 6 Colorful Accent 4" w:uiPriority="51"/>
+    <w:lsdException w:name="Grid Table 7 Colorful Accent 4" w:uiPriority="52"/>
+    <w:lsdException w:name="Grid Table 1 Light Accent 5" w:uiPriority="46"/>
+    <w:lsdException w:name="Grid Table 2 Accent 5" w:uiPriority="47"/>
+    <w:lsdException w:name="Grid Table 3 Accent 5" w:uiPriority="48"/>
+    <w:lsdException w:name="Grid Table 4 Accent 5" w:uiPriority="49"/>
+    <w:lsdException w:name="Grid Table 5 Dark Accent 5" w:uiPriority="50"/>
+    <w:lsdException w:name="Grid Table 6 Colorful Accent 5" w:uiPriority="51"/>
+    <w:lsdException w:name="Grid Table 7 Colorful Accent 5" w:uiPriority="52"/>
+    <w:lsdException w:name="Grid Table 1 Light Accent 6" w:uiPriority="46"/>
+    <w:lsdException w:name="Grid Table 2 Accent 6" w:uiPriority="47"/>
+    <w:lsdException w:name="Grid Table 3 Accent 6" w:uiPriority="48"/>
+    <w:lsdException w:name="Grid Table 4 Accent 6" w:uiPriority="49"/>
+    <w:lsdException w:name="Grid Table 5 Dark Accent 6" w:uiPriority="50"/>
+    <w:lsdException w:name="Grid Table 6 Colorful Accent 6" w:uiPriority="51"/>
+    <w:lsdException w:name="Grid Table 7 Colorful Accent 6" w:uiPriority="52"/>
+    <w:lsdException w:name="List Table 1 Light" w:uiPriority="46"/>
+    <w:lsdException w:name="List Table 2" w:uiPriority="47"/>
+    <w:lsdException w:name="List Table 3" w:uiPriority="48"/>
+    <w:lsdException w:name="List Table 4" w:uiPriority="49"/>
+    <w:lsdException w:name="List Table 5 Dark" w:uiPriority="50"/>
+    <w:lsdException w:name="List Table 6 Colorful" w:uiPriority="51"/>
+    <w:lsdException w:name="List Table 7 Colorful" w:uiPriority="52"/>
+    <w:lsdException w:name="List Table 1 Light Accent 1" w:uiPriority="46"/>
+    <w:lsdException w:name="List Table 2 Accent 1" w:uiPriority="47"/>
+    <w:lsdException w:name="List Table 3 Accent 1" w:uiPriority="48"/>
+    <w:lsdException w:name="List Table 4 Accent 1" w:uiPriority="49"/>
+    <w:lsdException w:name="List Table 5 Dark Accent 1" w:uiPriority="50"/>
+    <w:lsdException w:name="List Table 6 Colorful Accent 1" w:uiPriority="51"/>
+    <w:lsdException w:name="List Table 7 Colorful Accent 1" w:uiPriority="52"/>
+    <w:lsdException w:name="List Table 1 Light Accent 2" w:uiPriority="46"/>
+    <w:lsdException w:name="List Table 2 Accent 2" w:uiPriority="47"/>
+    <w:lsdException w:name="List Table 3 Accent 2" w:uiPriority="48"/>
+    <w:lsdException w:name="List Table 4 Accent 2" w:uiPriority="49"/>
+    <w:lsdException w:name="List Table 5 Dark Accent 2" w:uiPriority="50"/>
+    <w:lsdException w:name="List Table 6 Colorful Accent 2" w:uiPriority="51"/>
+    <w:lsdException w:name="List Table 7 Colorful Accent 2" w:uiPriority="52"/>
+    <w:lsdException w:name="List Table 1 Light Accent 3" w:uiPriority="46"/>
+    <w:lsdException w:name="List Table 2 Accent 3" w:uiPriority="47"/>
+    <w:lsdException w:name="List Table 3 Accent 3" w:uiPriority="48"/>
+    <w:lsdException w:name="List Table 4 Accent 3" w:uiPriority="49"/>
+    <w:lsdException w:name="List Table 5 Dark Accent 3" w:uiPriority="50"/>
+    <w:lsdException w:name="List Table 6 Colorful Accent 3" w:uiPriority="51"/>
+    <w:lsdException w:name="List Table 7 Colorful Accent 3" w:uiPriority="52"/>
+    <w:lsdException w:name="List Table 1 Light Accent 4" w:uiPriority="46"/>
+    <w:lsdException w:name="List Table 2 Accent 4" w:uiPriority="47"/>
+    <w:lsdException w:name="List Table 3 Accent 4" w:uiPriority="48"/>
+    <w:lsdException w:name="List Table 4 Accent 4" w:uiPriority="49"/>
+    <w:lsdException w:name="List Table 5 Dark Accent 4" w:uiPriority="50"/>
+    <w:lsdException w:name="List Table 6 Colorful Accent 4" w:uiPriority="51"/>
+    <w:lsdException w:name="List Table 7 Colorful Accent 4" w:uiPriority="52"/>
+    <w:lsdException w:name="List Table 1 Light Accent 5" w:uiPriority="46"/>
+    <w:lsdException w:name="List Table 2 Accent 5" w:uiPriority="47"/>
+    <w:lsdException w:name="List Table 3 Accent 5" w:uiPriority="48"/>
+    <w:lsdException w:name="List Table 4 Accent 5" w:uiPriority="49"/>
+    <w:lsdException w:name="List Table 5 Dark Accent 5" w:uiPriority="50"/>
+    <w:lsdException w:name="List Table 6 Colorful Accent 5" w:uiPriority="51"/>
+    <w:lsdException w:name="List Table 7 Colorful Accent 5" w:uiPriority="52"/>
+    <w:lsdException w:name="List Table 1 Light Accent 6" w:uiPriority="46"/>
+    <w:lsdException w:name="List Table 2 Accent 6" w:uiPriority="47"/>
+    <w:lsdException w:name="List Table 3 Accent 6" w:uiPriority="48"/>
+    <w:lsdException w:name="List Table 4 Accent 6" w:uiPriority="49"/>
+    <w:lsdException w:name="List Table 5 Dark Accent 6" w:uiPriority="50"/>
+    <w:lsdException w:name="List Table 6 Colorful Accent 6" w:uiPriority="51"/>
+    <w:lsdException w:name="List Table 7 Colorful Accent 6" w:uiPriority="52"/>
+    <w:lsdException w:name="Mention" w:semiHidden="1" w:unhideWhenUsed="1"/>
+    <w:lsdException w:name="Smart Hyperlink" w:semiHidden="1" w:unhideWhenUsed="1"/>
+    <w:lsdException w:name="Hashtag" w:semiHidden="1" w:unhideWhenUsed="1"/>
+    <w:lsdException w:name="Unresolved Mention" w:semiHidden="1" w:unhideWhenUsed="1"/>
+    <w:lsdException w:name="Smart Link" w:semiHidden="1" w:unhideWhenUsed="1"/>
   </w:latentStyles>
-  <w:style w:type="paragraph" w:default="1" w:styleId="a">
+  <w:style w:type="paragraph" w:default="1" w:styleId="Normal">
     <w:name w:val="Normal"/>
     <w:qFormat/>
     <w:rsid w:val="003511C7"/>
@@ -3681,18 +4066,17 @@
       <w:widowControl w:val="0"/>
     </w:pPr>
   </w:style>
-  <w:style w:type="character" w:default="1" w:styleId="a0">
+  <w:style w:type="character" w:default="1" w:styleId="DefaultParagraphFont">
     <w:name w:val="Default Paragraph Font"/>
     <w:uiPriority w:val="1"/>
     <w:semiHidden/>
     <w:unhideWhenUsed/>
   </w:style>
-  <w:style w:type="table" w:default="1" w:styleId="a1">
+  <w:style w:type="table" w:default="1" w:styleId="TableNormal">
     <w:name w:val="Normal Table"/>
     <w:uiPriority w:val="99"/>
     <w:semiHidden/>
     <w:unhideWhenUsed/>
-    <w:qFormat/>
     <w:tblPr>
       <w:tblInd w:w="0" w:type="dxa"/>
       <w:tblCellMar>
@@ -3703,16 +4087,16 @@
       </w:tblCellMar>
     </w:tblPr>
   </w:style>
-  <w:style w:type="numbering" w:default="1" w:styleId="a2">
+  <w:style w:type="numbering" w:default="1" w:styleId="NoList">
     <w:name w:val="No List"/>
     <w:uiPriority w:val="99"/>
     <w:semiHidden/>
     <w:unhideWhenUsed/>
   </w:style>
-  <w:style w:type="paragraph" w:styleId="a3">
+  <w:style w:type="paragraph" w:styleId="Header">
     <w:name w:val="header"/>
-    <w:basedOn w:val="a"/>
-    <w:link w:val="Char"/>
+    <w:basedOn w:val="Normal"/>
+    <w:link w:val="HeaderChar"/>
     <w:uiPriority w:val="99"/>
     <w:semiHidden/>
     <w:unhideWhenUsed/>
@@ -3733,10 +4117,10 @@
       <w:szCs w:val="18"/>
     </w:rPr>
   </w:style>
-  <w:style w:type="character" w:customStyle="1" w:styleId="Char">
-    <w:name w:val="页眉 Char"/>
-    <w:basedOn w:val="a0"/>
-    <w:link w:val="a3"/>
+  <w:style w:type="character" w:customStyle="1" w:styleId="HeaderChar">
+    <w:name w:val="Header Char"/>
+    <w:basedOn w:val="DefaultParagraphFont"/>
+    <w:link w:val="Header"/>
     <w:uiPriority w:val="99"/>
     <w:semiHidden/>
     <w:rsid w:val="005C6A88"/>
@@ -3745,10 +4129,10 @@
       <w:szCs w:val="18"/>
     </w:rPr>
   </w:style>
-  <w:style w:type="paragraph" w:styleId="a4">
+  <w:style w:type="paragraph" w:styleId="Footer">
     <w:name w:val="footer"/>
-    <w:basedOn w:val="a"/>
-    <w:link w:val="Char0"/>
+    <w:basedOn w:val="Normal"/>
+    <w:link w:val="FooterChar"/>
     <w:uiPriority w:val="99"/>
     <w:semiHidden/>
     <w:unhideWhenUsed/>
@@ -3766,10 +4150,10 @@
       <w:szCs w:val="18"/>
     </w:rPr>
   </w:style>
-  <w:style w:type="character" w:customStyle="1" w:styleId="Char0">
-    <w:name w:val="页脚 Char"/>
-    <w:basedOn w:val="a0"/>
-    <w:link w:val="a4"/>
+  <w:style w:type="character" w:customStyle="1" w:styleId="FooterChar">
+    <w:name w:val="Footer Char"/>
+    <w:basedOn w:val="DefaultParagraphFont"/>
+    <w:link w:val="Footer"/>
     <w:uiPriority w:val="99"/>
     <w:semiHidden/>
     <w:rsid w:val="005C6A88"/>
@@ -3778,13 +4162,12 @@
       <w:szCs w:val="18"/>
     </w:rPr>
   </w:style>
-  <w:style w:type="table" w:styleId="a5">
+  <w:style w:type="table" w:styleId="TableGrid">
     <w:name w:val="Table Grid"/>
-    <w:basedOn w:val="a1"/>
+    <w:basedOn w:val="TableNormal"/>
     <w:uiPriority w:val="59"/>
     <w:rsid w:val="00EB53EC"/>
     <w:tblPr>
-      <w:tblInd w:w="0" w:type="dxa"/>
       <w:tblBorders>
         <w:top w:val="single" w:sz="4" w:space="0" w:color="auto"/>
         <w:left w:val="single" w:sz="4" w:space="0" w:color="auto"/>
@@ -3793,17 +4176,11 @@
         <w:insideH w:val="single" w:sz="4" w:space="0" w:color="auto"/>
         <w:insideV w:val="single" w:sz="4" w:space="0" w:color="auto"/>
       </w:tblBorders>
-      <w:tblCellMar>
-        <w:top w:w="0" w:type="dxa"/>
-        <w:left w:w="108" w:type="dxa"/>
-        <w:bottom w:w="0" w:type="dxa"/>
-        <w:right w:w="108" w:type="dxa"/>
-      </w:tblCellMar>
     </w:tblPr>
   </w:style>
-  <w:style w:type="paragraph" w:styleId="a6">
+  <w:style w:type="paragraph" w:styleId="ListParagraph">
     <w:name w:val="List Paragraph"/>
-    <w:basedOn w:val="a"/>
+    <w:basedOn w:val="Normal"/>
     <w:uiPriority w:val="34"/>
     <w:qFormat/>
     <w:rsid w:val="00B56576"/>
@@ -3811,15 +4188,14 @@
       <w:ind w:firstLineChars="200" w:firstLine="420"/>
     </w:pPr>
   </w:style>
-  <w:style w:type="table" w:styleId="1-1">
+  <w:style w:type="table" w:styleId="MediumGrid1-Accent1">
     <w:name w:val="Medium Grid 1 Accent 1"/>
-    <w:basedOn w:val="a1"/>
+    <w:basedOn w:val="TableNormal"/>
     <w:uiPriority w:val="67"/>
     <w:rsid w:val="00F93982"/>
     <w:tblPr>
       <w:tblStyleRowBandSize w:val="1"/>
       <w:tblStyleColBandSize w:val="1"/>
-      <w:tblInd w:w="0" w:type="dxa"/>
       <w:tblBorders>
         <w:top w:val="single" w:sz="8" w:space="0" w:color="7BA0CD" w:themeColor="accent1" w:themeTint="BF"/>
         <w:left w:val="single" w:sz="8" w:space="0" w:color="7BA0CD" w:themeColor="accent1" w:themeTint="BF"/>
@@ -3828,12 +4204,6 @@
         <w:insideH w:val="single" w:sz="8" w:space="0" w:color="7BA0CD" w:themeColor="accent1" w:themeTint="BF"/>
         <w:insideV w:val="single" w:sz="8" w:space="0" w:color="7BA0CD" w:themeColor="accent1" w:themeTint="BF"/>
       </w:tblBorders>
-      <w:tblCellMar>
-        <w:top w:w="0" w:type="dxa"/>
-        <w:left w:w="108" w:type="dxa"/>
-        <w:bottom w:w="0" w:type="dxa"/>
-        <w:right w:w="108" w:type="dxa"/>
-      </w:tblCellMar>
     </w:tblPr>
     <w:tcPr>
       <w:shd w:val="clear" w:color="auto" w:fill="D3DFEE" w:themeFill="accent1" w:themeFillTint="3F"/>
@@ -3881,15 +4251,14 @@
       </w:tcPr>
     </w:tblStylePr>
   </w:style>
-  <w:style w:type="table" w:styleId="3-1">
+  <w:style w:type="table" w:styleId="MediumGrid3-Accent1">
     <w:name w:val="Medium Grid 3 Accent 1"/>
-    <w:basedOn w:val="a1"/>
+    <w:basedOn w:val="TableNormal"/>
     <w:uiPriority w:val="69"/>
     <w:rsid w:val="00F93982"/>
     <w:tblPr>
       <w:tblStyleRowBandSize w:val="1"/>
       <w:tblStyleColBandSize w:val="1"/>
-      <w:tblInd w:w="0" w:type="dxa"/>
       <w:tblBorders>
         <w:top w:val="single" w:sz="8" w:space="0" w:color="FFFFFF" w:themeColor="background1"/>
         <w:left w:val="single" w:sz="8" w:space="0" w:color="FFFFFF" w:themeColor="background1"/>
@@ -3898,12 +4267,6 @@
         <w:insideH w:val="single" w:sz="6" w:space="0" w:color="FFFFFF" w:themeColor="background1"/>
         <w:insideV w:val="single" w:sz="6" w:space="0" w:color="FFFFFF" w:themeColor="background1"/>
       </w:tblBorders>
-      <w:tblCellMar>
-        <w:top w:w="0" w:type="dxa"/>
-        <w:left w:w="108" w:type="dxa"/>
-        <w:bottom w:w="0" w:type="dxa"/>
-        <w:right w:w="108" w:type="dxa"/>
-      </w:tblCellMar>
     </w:tblPr>
     <w:tcPr>
       <w:shd w:val="clear" w:color="auto" w:fill="D3DFEE" w:themeFill="accent1" w:themeFillTint="3F"/>
@@ -4019,15 +4382,14 @@
       </w:tcPr>
     </w:tblStylePr>
   </w:style>
-  <w:style w:type="table" w:styleId="3-5">
+  <w:style w:type="table" w:styleId="MediumGrid3-Accent5">
     <w:name w:val="Medium Grid 3 Accent 5"/>
-    <w:basedOn w:val="a1"/>
+    <w:basedOn w:val="TableNormal"/>
     <w:uiPriority w:val="69"/>
     <w:rsid w:val="00F93982"/>
     <w:tblPr>
       <w:tblStyleRowBandSize w:val="1"/>
       <w:tblStyleColBandSize w:val="1"/>
-      <w:tblInd w:w="0" w:type="dxa"/>
       <w:tblBorders>
         <w:top w:val="single" w:sz="8" w:space="0" w:color="FFFFFF" w:themeColor="background1"/>
         <w:left w:val="single" w:sz="8" w:space="0" w:color="FFFFFF" w:themeColor="background1"/>
@@ -4036,12 +4398,6 @@
         <w:insideH w:val="single" w:sz="6" w:space="0" w:color="FFFFFF" w:themeColor="background1"/>
         <w:insideV w:val="single" w:sz="6" w:space="0" w:color="FFFFFF" w:themeColor="background1"/>
       </w:tblBorders>
-      <w:tblCellMar>
-        <w:top w:w="0" w:type="dxa"/>
-        <w:left w:w="108" w:type="dxa"/>
-        <w:bottom w:w="0" w:type="dxa"/>
-        <w:right w:w="108" w:type="dxa"/>
-      </w:tblCellMar>
     </w:tblPr>
     <w:tcPr>
       <w:shd w:val="clear" w:color="auto" w:fill="D2EAF1" w:themeFill="accent5" w:themeFillTint="3F"/>
@@ -4157,10 +4513,10 @@
       </w:tcPr>
     </w:tblStylePr>
   </w:style>
-  <w:style w:type="paragraph" w:styleId="a7">
+  <w:style w:type="paragraph" w:styleId="BalloonText">
     <w:name w:val="Balloon Text"/>
-    <w:basedOn w:val="a"/>
-    <w:link w:val="Char1"/>
+    <w:basedOn w:val="Normal"/>
+    <w:link w:val="BalloonTextChar"/>
     <w:uiPriority w:val="99"/>
     <w:semiHidden/>
     <w:unhideWhenUsed/>
@@ -4170,10 +4526,10 @@
       <w:szCs w:val="18"/>
     </w:rPr>
   </w:style>
-  <w:style w:type="character" w:customStyle="1" w:styleId="Char1">
-    <w:name w:val="批注框文本 Char"/>
-    <w:basedOn w:val="a0"/>
-    <w:link w:val="a7"/>
+  <w:style w:type="character" w:customStyle="1" w:styleId="BalloonTextChar">
+    <w:name w:val="Balloon Text Char"/>
+    <w:basedOn w:val="DefaultParagraphFont"/>
+    <w:link w:val="BalloonText"/>
     <w:uiPriority w:val="99"/>
     <w:semiHidden/>
     <w:rsid w:val="00F12109"/>

</xml_diff>